<commit_message>
Subo semana 11 👩‍💻
</commit_message>
<xml_diff>
--- a/Semana 11/ADOr006_V7_SEMANA 11_JULIANA CASTILLO ARAUJO.docx
+++ b/Semana 11/ADOr006_V7_SEMANA 11_JULIANA CASTILLO ARAUJO.docx
@@ -89,7 +89,15 @@
           <w:sz w:val="22"/>
           <w:szCs w:val="22"/>
         </w:rPr>
-        <w:t>04</w:t>
+        <w:t>0</w:t>
+      </w:r>
+      <w:r>
+        <w:rPr>
+          <w:rFonts w:ascii="Arial" w:hAnsi="Arial" w:cs="Arial"/>
+          <w:sz w:val="22"/>
+          <w:szCs w:val="22"/>
+        </w:rPr>
+        <w:t>5</w:t>
       </w:r>
       <w:r>
         <w:rPr>
@@ -105,7 +113,7 @@
           <w:sz w:val="22"/>
           <w:szCs w:val="22"/>
         </w:rPr>
-        <w:t>22</w:t>
+        <w:t>06</w:t>
       </w:r>
     </w:p>
     <w:p>
@@ -271,7 +279,7 @@
           <w:sz w:val="22"/>
           <w:szCs w:val="22"/>
         </w:rPr>
-        <w:t>9</w:t>
+        <w:t>11</w:t>
       </w:r>
       <w:r>
         <w:rPr>
@@ -287,7 +295,15 @@
           <w:sz w:val="22"/>
           <w:szCs w:val="22"/>
         </w:rPr>
-        <w:t>2024-04</w:t>
+        <w:t>2024-0</w:t>
+      </w:r>
+      <w:r>
+        <w:rPr>
+          <w:rFonts w:ascii="Arial" w:hAnsi="Arial" w:cs="Arial"/>
+          <w:sz w:val="22"/>
+          <w:szCs w:val="22"/>
+        </w:rPr>
+        <w:t>5</w:t>
       </w:r>
       <w:r>
         <w:rPr>
@@ -303,7 +319,7 @@
           <w:sz w:val="22"/>
           <w:szCs w:val="22"/>
         </w:rPr>
-        <w:t>22</w:t>
+        <w:t>06</w:t>
       </w:r>
       <w:r>
         <w:rPr>
@@ -327,15 +343,31 @@
           <w:sz w:val="22"/>
           <w:szCs w:val="22"/>
         </w:rPr>
-        <w:t>2024-04-</w:t>
-      </w:r>
-      <w:r>
-        <w:rPr>
-          <w:rFonts w:ascii="Arial" w:hAnsi="Arial" w:cs="Arial"/>
-          <w:sz w:val="22"/>
-          <w:szCs w:val="22"/>
-        </w:rPr>
-        <w:t>26</w:t>
+        <w:t>2024-0</w:t>
+      </w:r>
+      <w:r>
+        <w:rPr>
+          <w:rFonts w:ascii="Arial" w:hAnsi="Arial" w:cs="Arial"/>
+          <w:sz w:val="22"/>
+          <w:szCs w:val="22"/>
+        </w:rPr>
+        <w:t>5</w:t>
+      </w:r>
+      <w:r>
+        <w:rPr>
+          <w:rFonts w:ascii="Arial" w:hAnsi="Arial" w:cs="Arial"/>
+          <w:sz w:val="22"/>
+          <w:szCs w:val="22"/>
+        </w:rPr>
+        <w:t>-</w:t>
+      </w:r>
+      <w:r>
+        <w:rPr>
+          <w:rFonts w:ascii="Arial" w:hAnsi="Arial" w:cs="Arial"/>
+          <w:sz w:val="22"/>
+          <w:szCs w:val="22"/>
+        </w:rPr>
+        <w:t>10</w:t>
       </w:r>
     </w:p>
     <w:p>
@@ -373,15 +405,31 @@
           <w:sz w:val="22"/>
           <w:szCs w:val="22"/>
         </w:rPr>
-        <w:t>Dia 2024-04-</w:t>
-      </w:r>
-      <w:r>
-        <w:rPr>
-          <w:rFonts w:ascii="Arial" w:hAnsi="Arial" w:cs="Arial"/>
-          <w:sz w:val="22"/>
-          <w:szCs w:val="22"/>
-        </w:rPr>
-        <w:t>22</w:t>
+        <w:t>Dia 2024-0</w:t>
+      </w:r>
+      <w:r>
+        <w:rPr>
+          <w:rFonts w:ascii="Arial" w:hAnsi="Arial" w:cs="Arial"/>
+          <w:sz w:val="22"/>
+          <w:szCs w:val="22"/>
+        </w:rPr>
+        <w:t>5</w:t>
+      </w:r>
+      <w:r>
+        <w:rPr>
+          <w:rFonts w:ascii="Arial" w:hAnsi="Arial" w:cs="Arial"/>
+          <w:sz w:val="22"/>
+          <w:szCs w:val="22"/>
+        </w:rPr>
+        <w:t>-</w:t>
+      </w:r>
+      <w:r>
+        <w:rPr>
+          <w:rFonts w:ascii="Arial" w:hAnsi="Arial" w:cs="Arial"/>
+          <w:sz w:val="22"/>
+          <w:szCs w:val="22"/>
+        </w:rPr>
+        <w:t>06</w:t>
       </w:r>
     </w:p>
     <w:p>
@@ -425,7 +473,15 @@
           <w:sz w:val="22"/>
           <w:szCs w:val="22"/>
         </w:rPr>
-        <w:t>Objetivo del proyecto “</w:t>
+        <w:t>Agregar estilos al index.html del</w:t>
+      </w:r>
+      <w:r>
+        <w:rPr>
+          <w:rFonts w:ascii="Arial" w:hAnsi="Arial" w:cs="Arial"/>
+          <w:sz w:val="22"/>
+          <w:szCs w:val="22"/>
+        </w:rPr>
+        <w:t xml:space="preserve"> “</w:t>
       </w:r>
       <w:r>
         <w:rPr>
@@ -435,37 +491,7 @@
           <w:szCs w:val="22"/>
           <w:lang w:val="es-ES_tradnl" w:eastAsia="en-US"/>
         </w:rPr>
-        <w:t>PROYECTO ISU – ROBOTICA EDUCATIVA UNA EXPERIENCIA DE</w:t>
-      </w:r>
-      <w:r>
-        <w:rPr>
-          <w:rFonts w:ascii="Arial" w:eastAsiaTheme="minorHAnsi" w:hAnsi="Arial" w:cs="Arial"/>
-          <w:color w:val="000000"/>
-          <w:sz w:val="22"/>
-          <w:szCs w:val="22"/>
-          <w:lang w:val="es-ES_tradnl" w:eastAsia="en-US"/>
-        </w:rPr>
-        <w:t xml:space="preserve"> </w:t>
-      </w:r>
-      <w:r>
-        <w:rPr>
-          <w:rFonts w:ascii="Arial" w:eastAsiaTheme="minorHAnsi" w:hAnsi="Arial" w:cs="Arial"/>
-          <w:color w:val="000000"/>
-          <w:sz w:val="22"/>
-          <w:szCs w:val="22"/>
-          <w:lang w:val="es-ES_tradnl" w:eastAsia="en-US"/>
-        </w:rPr>
-        <w:t>GESTIÓN DEL CONOCIMIENTO EN MATEMÁTICAS</w:t>
-      </w:r>
-      <w:r>
-        <w:rPr>
-          <w:rFonts w:ascii="Arial" w:eastAsiaTheme="minorHAnsi" w:hAnsi="Arial" w:cs="Arial"/>
-          <w:color w:val="000000"/>
-          <w:sz w:val="22"/>
-          <w:szCs w:val="22"/>
-          <w:lang w:val="es-ES_tradnl" w:eastAsia="en-US"/>
-        </w:rPr>
-        <w:t>”</w:t>
+        <w:t>PROYECTO ISU – ROBOTICA EDUCATIVA UNA EXPERIENCIA DE GESTIÓN DEL CONOCIMIENTO EN MATEMÁTICAS”</w:t>
       </w:r>
     </w:p>
     <w:p>
@@ -491,7 +517,7 @@
           <w:sz w:val="22"/>
           <w:szCs w:val="22"/>
         </w:rPr>
-        <w:t>15</w:t>
+        <w:t>5</w:t>
       </w:r>
     </w:p>
     <w:p>
@@ -513,6 +539,32 @@
           <w:szCs w:val="22"/>
         </w:rPr>
       </w:pPr>
+      <w:r>
+        <w:rPr>
+          <w:rFonts w:ascii="Arial" w:hAnsi="Arial" w:cs="Arial"/>
+          <w:sz w:val="22"/>
+          <w:szCs w:val="22"/>
+        </w:rPr>
+        <w:t>Realice creando un nuevo archivo dentro de la carpeta “</w:t>
+      </w:r>
+      <w:proofErr w:type="spellStart"/>
+      <w:r>
+        <w:rPr>
+          <w:rFonts w:ascii="Arial" w:hAnsi="Arial" w:cs="Arial"/>
+          <w:sz w:val="22"/>
+          <w:szCs w:val="22"/>
+        </w:rPr>
+        <w:t>static</w:t>
+      </w:r>
+      <w:proofErr w:type="spellEnd"/>
+      <w:r>
+        <w:rPr>
+          <w:rFonts w:ascii="Arial" w:hAnsi="Arial" w:cs="Arial"/>
+          <w:sz w:val="22"/>
+          <w:szCs w:val="22"/>
+        </w:rPr>
+        <w:t>” que cree en la SEMANA 10</w:t>
+      </w:r>
     </w:p>
     <w:p>
       <w:pPr>
@@ -523,22 +575,6 @@
           <w:szCs w:val="22"/>
         </w:rPr>
       </w:pPr>
-      <w:r>
-        <w:rPr>
-          <w:rFonts w:ascii="Arial" w:hAnsi="Arial" w:cs="Arial"/>
-          <w:sz w:val="22"/>
-          <w:szCs w:val="22"/>
-        </w:rPr>
-        <w:t>Mejorar el objetivo general anterior del proyecto “</w:t>
-      </w:r>
-      <w:r>
-        <w:rPr>
-          <w:rFonts w:ascii="Arial" w:hAnsi="Arial" w:cs="Arial"/>
-          <w:sz w:val="22"/>
-          <w:szCs w:val="22"/>
-        </w:rPr>
-        <w:t>Desarrollar experiencias de aprendizaje significativo que permitan gestionar el conocimiento en el</w:t>
-      </w:r>
     </w:p>
     <w:p>
       <w:pPr>
@@ -552,18 +588,51 @@
       <w:r>
         <w:rPr>
           <w:rFonts w:ascii="Arial" w:hAnsi="Arial" w:cs="Arial"/>
-          <w:sz w:val="22"/>
-          <w:szCs w:val="22"/>
-        </w:rPr>
-        <w:t>área de ciencias básicas con el fin de motivar el aprendizaje de matemáticas.</w:t>
-      </w:r>
-      <w:r>
-        <w:rPr>
-          <w:rFonts w:ascii="Arial" w:hAnsi="Arial" w:cs="Arial"/>
-          <w:sz w:val="22"/>
-          <w:szCs w:val="22"/>
-        </w:rPr>
-        <w:t>”</w:t>
+          <w:noProof/>
+          <w:sz w:val="22"/>
+          <w:szCs w:val="22"/>
+        </w:rPr>
+        <w:drawing>
+          <wp:inline distT="0" distB="0" distL="0" distR="0" wp14:anchorId="3CC1F062" wp14:editId="177919B1">
+            <wp:extent cx="5252085" cy="1098550"/>
+            <wp:effectExtent l="0" t="0" r="5715" b="6350"/>
+            <wp:docPr id="416916927" name="Imagen 1"/>
+            <wp:cNvGraphicFramePr>
+              <a:graphicFrameLocks xmlns:a="http://schemas.openxmlformats.org/drawingml/2006/main" noChangeAspect="1"/>
+            </wp:cNvGraphicFramePr>
+            <a:graphic xmlns:a="http://schemas.openxmlformats.org/drawingml/2006/main">
+              <a:graphicData uri="http://schemas.openxmlformats.org/drawingml/2006/picture">
+                <pic:pic xmlns:pic="http://schemas.openxmlformats.org/drawingml/2006/picture">
+                  <pic:nvPicPr>
+                    <pic:cNvPr id="416916927" name="Imagen 416916927"/>
+                    <pic:cNvPicPr/>
+                  </pic:nvPicPr>
+                  <pic:blipFill>
+                    <a:blip r:embed="rId11" cstate="print">
+                      <a:extLst>
+                        <a:ext uri="{28A0092B-C50C-407E-A947-70E740481C1C}">
+                          <a14:useLocalDpi xmlns:a14="http://schemas.microsoft.com/office/drawing/2010/main" val="0"/>
+                        </a:ext>
+                      </a:extLst>
+                    </a:blip>
+                    <a:stretch>
+                      <a:fillRect/>
+                    </a:stretch>
+                  </pic:blipFill>
+                  <pic:spPr>
+                    <a:xfrm>
+                      <a:off x="0" y="0"/>
+                      <a:ext cx="5252085" cy="1098550"/>
+                    </a:xfrm>
+                    <a:prstGeom prst="rect">
+                      <a:avLst/>
+                    </a:prstGeom>
+                  </pic:spPr>
+                </pic:pic>
+              </a:graphicData>
+            </a:graphic>
+          </wp:inline>
+        </w:drawing>
       </w:r>
     </w:p>
     <w:p>
@@ -591,7 +660,25 @@
           <w:sz w:val="22"/>
           <w:szCs w:val="22"/>
         </w:rPr>
-        <w:t>Nueva propuesta creada:</w:t>
+        <w:t xml:space="preserve">Actualice los cambios en </w:t>
+      </w:r>
+      <w:proofErr w:type="spellStart"/>
+      <w:r>
+        <w:rPr>
+          <w:rFonts w:ascii="Arial" w:hAnsi="Arial" w:cs="Arial"/>
+          <w:sz w:val="22"/>
+          <w:szCs w:val="22"/>
+        </w:rPr>
+        <w:t>github</w:t>
+      </w:r>
+      <w:proofErr w:type="spellEnd"/>
+      <w:r>
+        <w:rPr>
+          <w:rFonts w:ascii="Arial" w:hAnsi="Arial" w:cs="Arial"/>
+          <w:sz w:val="22"/>
+          <w:szCs w:val="22"/>
+        </w:rPr>
+        <w:t xml:space="preserve"> mediante los comandos:</w:t>
       </w:r>
     </w:p>
     <w:p>
@@ -601,111 +688,6 @@
           <w:rFonts w:ascii="Arial" w:hAnsi="Arial" w:cs="Arial"/>
           <w:sz w:val="22"/>
           <w:szCs w:val="22"/>
-        </w:rPr>
-      </w:pPr>
-    </w:p>
-    <w:p>
-      <w:pPr>
-        <w:jc w:val="both"/>
-        <w:rPr>
-          <w:rFonts w:ascii="Arial" w:hAnsi="Arial" w:cs="Arial"/>
-          <w:sz w:val="22"/>
-          <w:szCs w:val="22"/>
-        </w:rPr>
-      </w:pPr>
-      <w:r>
-        <w:rPr>
-          <w:rFonts w:ascii="Arial" w:hAnsi="Arial" w:cs="Arial"/>
-          <w:sz w:val="22"/>
-          <w:szCs w:val="22"/>
-        </w:rPr>
-        <w:t>Desarrollar un entorno educativo dinámico y estimulante que promueva una comprensión sólida de las ciencias básicas, centrándose en las matemáticas, con el objetivo de inspirar una verdadera pasión por el aprendizaje y capacitar a los estudiantes para gestionar de manera efectiva su conocimiento</w:t>
-      </w:r>
-      <w:r>
-        <w:rPr>
-          <w:rFonts w:ascii="Arial" w:hAnsi="Arial" w:cs="Arial"/>
-          <w:sz w:val="22"/>
-          <w:szCs w:val="22"/>
-        </w:rPr>
-        <w:t>.</w:t>
-      </w:r>
-    </w:p>
-    <w:p>
-      <w:pPr>
-        <w:jc w:val="both"/>
-        <w:rPr>
-          <w:rFonts w:ascii="Arial" w:hAnsi="Arial" w:cs="Arial"/>
-          <w:sz w:val="22"/>
-          <w:szCs w:val="22"/>
-        </w:rPr>
-      </w:pPr>
-    </w:p>
-    <w:p>
-      <w:pPr>
-        <w:jc w:val="both"/>
-        <w:rPr>
-          <w:rFonts w:ascii="Arial" w:hAnsi="Arial" w:cs="Arial"/>
-          <w:sz w:val="22"/>
-          <w:szCs w:val="22"/>
-        </w:rPr>
-      </w:pPr>
-    </w:p>
-    <w:p>
-      <w:pPr>
-        <w:jc w:val="both"/>
-        <w:rPr>
-          <w:rFonts w:ascii="Arial" w:hAnsi="Arial" w:cs="Arial"/>
-          <w:sz w:val="22"/>
-          <w:szCs w:val="22"/>
-        </w:rPr>
-      </w:pPr>
-      <w:r>
-        <w:rPr>
-          <w:rFonts w:ascii="Arial" w:hAnsi="Arial" w:cs="Arial"/>
-          <w:sz w:val="22"/>
-          <w:szCs w:val="22"/>
-        </w:rPr>
-        <w:t>Se realizo esta nueva propuesta con el objetivo de identificar los siguientes parámetros positivos para el proyecto:</w:t>
-      </w:r>
-    </w:p>
-    <w:p>
-      <w:pPr>
-        <w:jc w:val="both"/>
-        <w:rPr>
-          <w:rFonts w:ascii="Arial" w:hAnsi="Arial" w:cs="Arial"/>
-          <w:sz w:val="22"/>
-          <w:szCs w:val="22"/>
-        </w:rPr>
-      </w:pPr>
-    </w:p>
-    <w:p>
-      <w:pPr>
-        <w:jc w:val="both"/>
-        <w:rPr>
-          <w:rFonts w:ascii="Arial" w:hAnsi="Arial" w:cs="Arial"/>
-          <w:sz w:val="22"/>
-          <w:szCs w:val="22"/>
-          <w:lang w:val="es-CO"/>
-        </w:rPr>
-      </w:pPr>
-      <w:r>
-        <w:rPr>
-          <w:rFonts w:ascii="Arial" w:hAnsi="Arial" w:cs="Arial"/>
-          <w:sz w:val="22"/>
-          <w:szCs w:val="22"/>
-          <w:lang w:val="es-CO"/>
-        </w:rPr>
-        <w:t xml:space="preserve">Cambio de enfoque: </w:t>
-      </w:r>
-    </w:p>
-    <w:p>
-      <w:pPr>
-        <w:jc w:val="both"/>
-        <w:rPr>
-          <w:rFonts w:ascii="Arial" w:hAnsi="Arial" w:cs="Arial"/>
-          <w:sz w:val="22"/>
-          <w:szCs w:val="22"/>
-          <w:lang w:val="es-CO"/>
         </w:rPr>
       </w:pPr>
     </w:p>
@@ -714,292 +696,1377 @@
         <w:pStyle w:val="Prrafodelista"/>
         <w:numPr>
           <w:ilvl w:val="0"/>
-          <w:numId w:val="25"/>
+          <w:numId w:val="26"/>
         </w:numPr>
         <w:jc w:val="both"/>
         <w:rPr>
           <w:rFonts w:ascii="Arial" w:hAnsi="Arial" w:cs="Arial"/>
           <w:sz w:val="22"/>
           <w:szCs w:val="22"/>
-          <w:lang w:val="es-CO"/>
-        </w:rPr>
-      </w:pPr>
-      <w:r>
-        <w:rPr>
-          <w:rFonts w:ascii="Arial" w:hAnsi="Arial" w:cs="Arial"/>
-          <w:sz w:val="22"/>
-          <w:szCs w:val="22"/>
-          <w:lang w:val="es-CO"/>
-        </w:rPr>
-        <w:t>El objetivo se ha reformulado para centrarse en "desarrollar un entorno educativo dinámico y estimulante" en lugar de simplemente mejorar las experiencias de aprendizaje significativo.</w:t>
-      </w:r>
-    </w:p>
-    <w:p>
-      <w:pPr>
-        <w:jc w:val="both"/>
-        <w:rPr>
-          <w:rFonts w:ascii="Arial" w:hAnsi="Arial" w:cs="Arial"/>
-          <w:sz w:val="22"/>
-          <w:szCs w:val="22"/>
-          <w:lang w:val="es-CO"/>
-        </w:rPr>
-      </w:pPr>
-    </w:p>
-    <w:p>
-      <w:pPr>
-        <w:jc w:val="both"/>
-        <w:rPr>
-          <w:rFonts w:ascii="Arial" w:hAnsi="Arial" w:cs="Arial"/>
-          <w:sz w:val="22"/>
-          <w:szCs w:val="22"/>
-          <w:lang w:val="es-CO"/>
-        </w:rPr>
-      </w:pPr>
-      <w:r>
-        <w:rPr>
-          <w:rFonts w:ascii="Arial" w:hAnsi="Arial" w:cs="Arial"/>
-          <w:sz w:val="22"/>
-          <w:szCs w:val="22"/>
-          <w:lang w:val="es-CO"/>
-        </w:rPr>
-        <w:t xml:space="preserve">Claridad en el propósito: </w:t>
-      </w:r>
-    </w:p>
-    <w:p>
-      <w:pPr>
-        <w:jc w:val="both"/>
-        <w:rPr>
-          <w:rFonts w:ascii="Arial" w:hAnsi="Arial" w:cs="Arial"/>
-          <w:sz w:val="22"/>
-          <w:szCs w:val="22"/>
-          <w:lang w:val="es-CO"/>
-        </w:rPr>
-      </w:pPr>
+        </w:rPr>
+      </w:pPr>
+      <w:r>
+        <w:rPr>
+          <w:rFonts w:ascii="Arial" w:hAnsi="Arial" w:cs="Arial"/>
+          <w:sz w:val="22"/>
+          <w:szCs w:val="22"/>
+        </w:rPr>
+        <w:t xml:space="preserve">Git </w:t>
+      </w:r>
+      <w:proofErr w:type="gramStart"/>
+      <w:r>
+        <w:rPr>
+          <w:rFonts w:ascii="Arial" w:hAnsi="Arial" w:cs="Arial"/>
+          <w:sz w:val="22"/>
+          <w:szCs w:val="22"/>
+        </w:rPr>
+        <w:t>status</w:t>
+      </w:r>
+      <w:proofErr w:type="gramEnd"/>
     </w:p>
     <w:p>
       <w:pPr>
         <w:pStyle w:val="Prrafodelista"/>
         <w:numPr>
           <w:ilvl w:val="0"/>
-          <w:numId w:val="24"/>
+          <w:numId w:val="26"/>
         </w:numPr>
         <w:jc w:val="both"/>
         <w:rPr>
           <w:rFonts w:ascii="Arial" w:hAnsi="Arial" w:cs="Arial"/>
           <w:sz w:val="22"/>
           <w:szCs w:val="22"/>
-          <w:lang w:val="es-CO"/>
-        </w:rPr>
-      </w:pPr>
-      <w:r>
-        <w:rPr>
-          <w:rFonts w:ascii="Arial" w:hAnsi="Arial" w:cs="Arial"/>
-          <w:sz w:val="22"/>
-          <w:szCs w:val="22"/>
-          <w:lang w:val="es-CO"/>
-        </w:rPr>
-        <w:t>Se especifica claramente que el objetivo es promover una comprensión sólida de las ciencias básicas, con un enfoque particular en las matemáticas.</w:t>
-      </w:r>
-    </w:p>
-    <w:p>
-      <w:pPr>
-        <w:jc w:val="both"/>
-        <w:rPr>
-          <w:rFonts w:ascii="Arial" w:hAnsi="Arial" w:cs="Arial"/>
-          <w:sz w:val="22"/>
-          <w:szCs w:val="22"/>
-          <w:lang w:val="es-CO"/>
-        </w:rPr>
-      </w:pPr>
-    </w:p>
-    <w:p>
-      <w:pPr>
-        <w:jc w:val="both"/>
-        <w:rPr>
-          <w:rFonts w:ascii="Arial" w:hAnsi="Arial" w:cs="Arial"/>
-          <w:sz w:val="22"/>
-          <w:szCs w:val="22"/>
-          <w:lang w:val="es-CO"/>
-        </w:rPr>
-      </w:pPr>
-      <w:r>
-        <w:rPr>
-          <w:rFonts w:ascii="Arial" w:hAnsi="Arial" w:cs="Arial"/>
-          <w:sz w:val="22"/>
-          <w:szCs w:val="22"/>
-          <w:lang w:val="es-CO"/>
-        </w:rPr>
-        <w:t xml:space="preserve">Énfasis en la pasión por el aprendizaje: </w:t>
-      </w:r>
-    </w:p>
-    <w:p>
-      <w:pPr>
-        <w:jc w:val="both"/>
-        <w:rPr>
-          <w:rFonts w:ascii="Arial" w:hAnsi="Arial" w:cs="Arial"/>
-          <w:sz w:val="22"/>
-          <w:szCs w:val="22"/>
-          <w:lang w:val="es-CO"/>
-        </w:rPr>
-      </w:pPr>
+        </w:rPr>
+      </w:pPr>
+      <w:r>
+        <w:rPr>
+          <w:rFonts w:ascii="Arial" w:hAnsi="Arial" w:cs="Arial"/>
+          <w:sz w:val="22"/>
+          <w:szCs w:val="22"/>
+        </w:rPr>
+        <w:t xml:space="preserve">Git </w:t>
+      </w:r>
+      <w:proofErr w:type="spellStart"/>
+      <w:proofErr w:type="gramStart"/>
+      <w:r>
+        <w:rPr>
+          <w:rFonts w:ascii="Arial" w:hAnsi="Arial" w:cs="Arial"/>
+          <w:sz w:val="22"/>
+          <w:szCs w:val="22"/>
+        </w:rPr>
+        <w:t>add</w:t>
+      </w:r>
+      <w:proofErr w:type="spellEnd"/>
+      <w:r>
+        <w:rPr>
+          <w:rFonts w:ascii="Arial" w:hAnsi="Arial" w:cs="Arial"/>
+          <w:sz w:val="22"/>
+          <w:szCs w:val="22"/>
+        </w:rPr>
+        <w:t xml:space="preserve"> .</w:t>
+      </w:r>
+      <w:proofErr w:type="gramEnd"/>
     </w:p>
     <w:p>
       <w:pPr>
         <w:pStyle w:val="Prrafodelista"/>
         <w:numPr>
           <w:ilvl w:val="0"/>
-          <w:numId w:val="23"/>
+          <w:numId w:val="26"/>
         </w:numPr>
         <w:jc w:val="both"/>
         <w:rPr>
           <w:rFonts w:ascii="Arial" w:hAnsi="Arial" w:cs="Arial"/>
           <w:sz w:val="22"/>
           <w:szCs w:val="22"/>
-          <w:lang w:val="es-CO"/>
-        </w:rPr>
-      </w:pPr>
-      <w:r>
-        <w:rPr>
-          <w:rFonts w:ascii="Arial" w:hAnsi="Arial" w:cs="Arial"/>
-          <w:sz w:val="22"/>
-          <w:szCs w:val="22"/>
-          <w:lang w:val="es-CO"/>
-        </w:rPr>
-        <w:t>Se agrega el objetivo de "inspirar una verdadera pasión por el aprendizaje", lo que sugiere un enfoque más holístico en el desarrollo del interés intrínseco de los estudiantes por el tema.</w:t>
-      </w:r>
-    </w:p>
-    <w:p>
-      <w:pPr>
-        <w:jc w:val="both"/>
-        <w:rPr>
-          <w:rFonts w:ascii="Arial" w:hAnsi="Arial" w:cs="Arial"/>
-          <w:sz w:val="22"/>
-          <w:szCs w:val="22"/>
-          <w:lang w:val="es-CO"/>
-        </w:rPr>
-      </w:pPr>
-    </w:p>
-    <w:p>
-      <w:pPr>
-        <w:jc w:val="both"/>
-        <w:rPr>
-          <w:rFonts w:ascii="Arial" w:hAnsi="Arial" w:cs="Arial"/>
-          <w:sz w:val="22"/>
-          <w:szCs w:val="22"/>
-          <w:lang w:val="es-CO"/>
-        </w:rPr>
-      </w:pPr>
-      <w:r>
-        <w:rPr>
-          <w:rFonts w:ascii="Arial" w:hAnsi="Arial" w:cs="Arial"/>
-          <w:sz w:val="22"/>
-          <w:szCs w:val="22"/>
-          <w:lang w:val="es-CO"/>
-        </w:rPr>
-        <w:t xml:space="preserve">Enfatizar la capacitación en gestión del conocimiento: </w:t>
-      </w:r>
-    </w:p>
-    <w:p>
-      <w:pPr>
-        <w:jc w:val="both"/>
-        <w:rPr>
-          <w:rFonts w:ascii="Arial" w:hAnsi="Arial" w:cs="Arial"/>
-          <w:sz w:val="22"/>
-          <w:szCs w:val="22"/>
-          <w:lang w:val="es-CO"/>
-        </w:rPr>
-      </w:pPr>
+        </w:rPr>
+      </w:pPr>
+      <w:r>
+        <w:rPr>
+          <w:rFonts w:ascii="Arial" w:hAnsi="Arial" w:cs="Arial"/>
+          <w:sz w:val="22"/>
+          <w:szCs w:val="22"/>
+        </w:rPr>
+        <w:t xml:space="preserve">Git </w:t>
+      </w:r>
+      <w:proofErr w:type="gramStart"/>
+      <w:r>
+        <w:rPr>
+          <w:rFonts w:ascii="Arial" w:hAnsi="Arial" w:cs="Arial"/>
+          <w:sz w:val="22"/>
+          <w:szCs w:val="22"/>
+        </w:rPr>
+        <w:t>status</w:t>
+      </w:r>
+      <w:proofErr w:type="gramEnd"/>
     </w:p>
     <w:p>
       <w:pPr>
         <w:pStyle w:val="Prrafodelista"/>
         <w:numPr>
           <w:ilvl w:val="0"/>
-          <w:numId w:val="22"/>
+          <w:numId w:val="26"/>
         </w:numPr>
         <w:jc w:val="both"/>
         <w:rPr>
           <w:rFonts w:ascii="Arial" w:hAnsi="Arial" w:cs="Arial"/>
           <w:sz w:val="22"/>
           <w:szCs w:val="22"/>
-          <w:lang w:val="es-CO"/>
-        </w:rPr>
-      </w:pPr>
-      <w:r>
-        <w:rPr>
-          <w:rFonts w:ascii="Arial" w:hAnsi="Arial" w:cs="Arial"/>
-          <w:sz w:val="22"/>
-          <w:szCs w:val="22"/>
-          <w:lang w:val="es-CO"/>
-        </w:rPr>
-        <w:t>Se agrega la frase "capacitar a los estudiantes para gestionar de manera efectiva su conocimiento", lo que implica un enfoque en habilidades de estudio y gestión del tiempo.</w:t>
-      </w:r>
-    </w:p>
-    <w:p>
-      <w:pPr>
-        <w:jc w:val="both"/>
-        <w:rPr>
-          <w:rFonts w:ascii="Arial" w:hAnsi="Arial" w:cs="Arial"/>
-          <w:sz w:val="22"/>
-          <w:szCs w:val="22"/>
-          <w:lang w:val="es-CO"/>
-        </w:rPr>
-      </w:pPr>
-    </w:p>
-    <w:p>
-      <w:pPr>
-        <w:jc w:val="both"/>
-        <w:rPr>
-          <w:rFonts w:ascii="Arial" w:hAnsi="Arial" w:cs="Arial"/>
-          <w:sz w:val="22"/>
-          <w:szCs w:val="22"/>
-          <w:lang w:val="es-CO"/>
-        </w:rPr>
-      </w:pPr>
-      <w:r>
-        <w:rPr>
-          <w:rFonts w:ascii="Arial" w:hAnsi="Arial" w:cs="Arial"/>
-          <w:sz w:val="22"/>
-          <w:szCs w:val="22"/>
-          <w:lang w:val="es-CO"/>
-        </w:rPr>
-        <w:t xml:space="preserve">Eliminación de la repetición: </w:t>
-      </w:r>
-    </w:p>
-    <w:p>
-      <w:pPr>
-        <w:jc w:val="both"/>
-        <w:rPr>
-          <w:rFonts w:ascii="Arial" w:hAnsi="Arial" w:cs="Arial"/>
-          <w:sz w:val="22"/>
-          <w:szCs w:val="22"/>
-          <w:lang w:val="es-CO"/>
-        </w:rPr>
-      </w:pPr>
+        </w:rPr>
+      </w:pPr>
+      <w:r>
+        <w:rPr>
+          <w:rFonts w:ascii="Arial" w:hAnsi="Arial" w:cs="Arial"/>
+          <w:sz w:val="22"/>
+          <w:szCs w:val="22"/>
+        </w:rPr>
+        <w:t xml:space="preserve">Git </w:t>
+      </w:r>
+      <w:proofErr w:type="spellStart"/>
+      <w:r>
+        <w:rPr>
+          <w:rFonts w:ascii="Arial" w:hAnsi="Arial" w:cs="Arial"/>
+          <w:sz w:val="22"/>
+          <w:szCs w:val="22"/>
+        </w:rPr>
+        <w:t>commit</w:t>
+      </w:r>
+      <w:proofErr w:type="spellEnd"/>
+      <w:r>
+        <w:rPr>
+          <w:rFonts w:ascii="Arial" w:hAnsi="Arial" w:cs="Arial"/>
+          <w:sz w:val="22"/>
+          <w:szCs w:val="22"/>
+        </w:rPr>
+        <w:t xml:space="preserve"> -m “cambios de estilos”</w:t>
+      </w:r>
     </w:p>
     <w:p>
       <w:pPr>
         <w:pStyle w:val="Prrafodelista"/>
         <w:numPr>
           <w:ilvl w:val="0"/>
-          <w:numId w:val="21"/>
+          <w:numId w:val="26"/>
         </w:numPr>
         <w:jc w:val="both"/>
         <w:rPr>
           <w:rFonts w:ascii="Arial" w:hAnsi="Arial" w:cs="Arial"/>
           <w:sz w:val="22"/>
           <w:szCs w:val="22"/>
+        </w:rPr>
+      </w:pPr>
+      <w:r>
+        <w:rPr>
+          <w:rFonts w:ascii="Arial" w:hAnsi="Arial" w:cs="Arial"/>
+          <w:sz w:val="22"/>
+          <w:szCs w:val="22"/>
+        </w:rPr>
+        <w:t xml:space="preserve">Git </w:t>
+      </w:r>
+      <w:proofErr w:type="spellStart"/>
+      <w:r>
+        <w:rPr>
+          <w:rFonts w:ascii="Arial" w:hAnsi="Arial" w:cs="Arial"/>
+          <w:sz w:val="22"/>
+          <w:szCs w:val="22"/>
+        </w:rPr>
+        <w:t>push</w:t>
+      </w:r>
+      <w:proofErr w:type="spellEnd"/>
+    </w:p>
+    <w:p>
+      <w:pPr>
+        <w:pStyle w:val="Prrafodelista"/>
+        <w:jc w:val="both"/>
+        <w:rPr>
+          <w:rFonts w:ascii="Arial" w:hAnsi="Arial" w:cs="Arial"/>
+          <w:sz w:val="22"/>
+          <w:szCs w:val="22"/>
+        </w:rPr>
+      </w:pPr>
+    </w:p>
+    <w:p>
+      <w:pPr>
+        <w:jc w:val="both"/>
+        <w:rPr>
+          <w:rFonts w:ascii="Arial" w:hAnsi="Arial" w:cs="Arial"/>
+          <w:sz w:val="22"/>
+          <w:szCs w:val="22"/>
+        </w:rPr>
+      </w:pPr>
+    </w:p>
+    <w:p>
+      <w:pPr>
+        <w:jc w:val="both"/>
+        <w:rPr>
+          <w:rFonts w:ascii="Arial" w:hAnsi="Arial" w:cs="Arial"/>
+          <w:sz w:val="22"/>
+          <w:szCs w:val="22"/>
+        </w:rPr>
+      </w:pPr>
+    </w:p>
+    <w:p>
+      <w:pPr>
+        <w:jc w:val="center"/>
+        <w:rPr>
+          <w:rFonts w:ascii="Arial" w:hAnsi="Arial" w:cs="Arial"/>
+          <w:sz w:val="22"/>
+          <w:szCs w:val="22"/>
+        </w:rPr>
+      </w:pPr>
+      <w:r>
+        <w:rPr>
+          <w:rFonts w:ascii="Arial" w:hAnsi="Arial" w:cs="Arial"/>
+          <w:noProof/>
+          <w:sz w:val="22"/>
+          <w:szCs w:val="22"/>
+        </w:rPr>
+        <w:lastRenderedPageBreak/>
+        <w:drawing>
+          <wp:inline distT="0" distB="0" distL="0" distR="0" wp14:anchorId="3450374C" wp14:editId="7D111B52">
+            <wp:extent cx="2909323" cy="2253661"/>
+            <wp:effectExtent l="0" t="0" r="0" b="0"/>
+            <wp:docPr id="921533433" name="Imagen 2"/>
+            <wp:cNvGraphicFramePr>
+              <a:graphicFrameLocks xmlns:a="http://schemas.openxmlformats.org/drawingml/2006/main" noChangeAspect="1"/>
+            </wp:cNvGraphicFramePr>
+            <a:graphic xmlns:a="http://schemas.openxmlformats.org/drawingml/2006/main">
+              <a:graphicData uri="http://schemas.openxmlformats.org/drawingml/2006/picture">
+                <pic:pic xmlns:pic="http://schemas.openxmlformats.org/drawingml/2006/picture">
+                  <pic:nvPicPr>
+                    <pic:cNvPr id="921533433" name="Imagen 921533433"/>
+                    <pic:cNvPicPr/>
+                  </pic:nvPicPr>
+                  <pic:blipFill>
+                    <a:blip r:embed="rId12" cstate="print">
+                      <a:extLst>
+                        <a:ext uri="{28A0092B-C50C-407E-A947-70E740481C1C}">
+                          <a14:useLocalDpi xmlns:a14="http://schemas.microsoft.com/office/drawing/2010/main" val="0"/>
+                        </a:ext>
+                      </a:extLst>
+                    </a:blip>
+                    <a:stretch>
+                      <a:fillRect/>
+                    </a:stretch>
+                  </pic:blipFill>
+                  <pic:spPr>
+                    <a:xfrm>
+                      <a:off x="0" y="0"/>
+                      <a:ext cx="2928857" cy="2268792"/>
+                    </a:xfrm>
+                    <a:prstGeom prst="rect">
+                      <a:avLst/>
+                    </a:prstGeom>
+                  </pic:spPr>
+                </pic:pic>
+              </a:graphicData>
+            </a:graphic>
+          </wp:inline>
+        </w:drawing>
+      </w:r>
+    </w:p>
+    <w:p>
+      <w:pPr>
+        <w:jc w:val="both"/>
+        <w:rPr>
+          <w:rFonts w:ascii="Arial" w:hAnsi="Arial" w:cs="Arial"/>
+          <w:sz w:val="22"/>
+          <w:szCs w:val="22"/>
+        </w:rPr>
+      </w:pPr>
+      <w:r>
+        <w:rPr>
+          <w:rFonts w:ascii="Arial" w:hAnsi="Arial" w:cs="Arial"/>
+          <w:sz w:val="22"/>
+          <w:szCs w:val="22"/>
+        </w:rPr>
+        <w:t>Dia 2024-05-0</w:t>
+      </w:r>
+      <w:r>
+        <w:rPr>
+          <w:rFonts w:ascii="Arial" w:hAnsi="Arial" w:cs="Arial"/>
+          <w:sz w:val="22"/>
+          <w:szCs w:val="22"/>
+        </w:rPr>
+        <w:t>7</w:t>
+      </w:r>
+    </w:p>
+    <w:p>
+      <w:pPr>
+        <w:tabs>
+          <w:tab w:val="left" w:pos="560"/>
+          <w:tab w:val="left" w:pos="1120"/>
+          <w:tab w:val="left" w:pos="1680"/>
+          <w:tab w:val="left" w:pos="2240"/>
+          <w:tab w:val="left" w:pos="2800"/>
+          <w:tab w:val="left" w:pos="3360"/>
+          <w:tab w:val="left" w:pos="3920"/>
+          <w:tab w:val="left" w:pos="4480"/>
+          <w:tab w:val="left" w:pos="5040"/>
+          <w:tab w:val="left" w:pos="5600"/>
+          <w:tab w:val="left" w:pos="6160"/>
+          <w:tab w:val="left" w:pos="6720"/>
+        </w:tabs>
+        <w:autoSpaceDE w:val="0"/>
+        <w:autoSpaceDN w:val="0"/>
+        <w:adjustRightInd w:val="0"/>
+        <w:rPr>
+          <w:rFonts w:ascii="Arial" w:eastAsiaTheme="minorHAnsi" w:hAnsi="Arial" w:cs="Arial"/>
+          <w:color w:val="000000"/>
+          <w:sz w:val="22"/>
+          <w:szCs w:val="22"/>
+          <w:lang w:val="es-ES_tradnl" w:eastAsia="en-US"/>
+        </w:rPr>
+      </w:pPr>
+      <w:r>
+        <w:rPr>
+          <w:rFonts w:ascii="Arial" w:hAnsi="Arial" w:cs="Arial"/>
+          <w:sz w:val="22"/>
+          <w:szCs w:val="22"/>
+        </w:rPr>
+        <w:t xml:space="preserve">Asignación: </w:t>
+      </w:r>
+      <w:r>
+        <w:rPr>
+          <w:rFonts w:ascii="Arial" w:hAnsi="Arial" w:cs="Arial"/>
+          <w:sz w:val="22"/>
+          <w:szCs w:val="22"/>
+        </w:rPr>
+        <w:t xml:space="preserve">Nuevos estilos </w:t>
+      </w:r>
+      <w:r>
+        <w:rPr>
+          <w:rFonts w:ascii="Arial" w:hAnsi="Arial" w:cs="Arial"/>
+          <w:sz w:val="22"/>
+          <w:szCs w:val="22"/>
+        </w:rPr>
+        <w:t>al index.html del “</w:t>
+      </w:r>
+      <w:r>
+        <w:rPr>
+          <w:rFonts w:ascii="Arial" w:eastAsiaTheme="minorHAnsi" w:hAnsi="Arial" w:cs="Arial"/>
+          <w:color w:val="000000"/>
+          <w:sz w:val="22"/>
+          <w:szCs w:val="22"/>
+          <w:lang w:val="es-ES_tradnl" w:eastAsia="en-US"/>
+        </w:rPr>
+        <w:t>PROYECTO ISU – ROBOTICA EDUCATIVA UNA EXPERIENCIA DE GESTIÓN DEL CONOCIMIENTO EN MATEMÁTICAS”</w:t>
+      </w:r>
+    </w:p>
+    <w:p>
+      <w:pPr>
+        <w:jc w:val="both"/>
+        <w:rPr>
+          <w:rFonts w:ascii="Arial" w:hAnsi="Arial" w:cs="Arial"/>
+          <w:sz w:val="22"/>
+          <w:szCs w:val="22"/>
+        </w:rPr>
+      </w:pPr>
+      <w:r>
+        <w:rPr>
+          <w:rFonts w:ascii="Arial" w:hAnsi="Arial" w:cs="Arial"/>
+          <w:sz w:val="22"/>
+          <w:szCs w:val="22"/>
+        </w:rPr>
+        <w:t xml:space="preserve">Horas realizadas: </w:t>
+      </w:r>
+      <w:r>
+        <w:rPr>
+          <w:rFonts w:ascii="Arial" w:hAnsi="Arial" w:cs="Arial"/>
+          <w:sz w:val="22"/>
+          <w:szCs w:val="22"/>
+        </w:rPr>
+        <w:t>10</w:t>
+      </w:r>
+    </w:p>
+    <w:p>
+      <w:pPr>
+        <w:jc w:val="both"/>
+        <w:rPr>
+          <w:rFonts w:ascii="Arial" w:hAnsi="Arial" w:cs="Arial"/>
+          <w:sz w:val="22"/>
+          <w:szCs w:val="22"/>
+        </w:rPr>
+      </w:pPr>
+    </w:p>
+    <w:p>
+      <w:pPr>
+        <w:jc w:val="both"/>
+        <w:rPr>
+          <w:rFonts w:ascii="Arial" w:hAnsi="Arial" w:cs="Arial"/>
+          <w:sz w:val="22"/>
+          <w:szCs w:val="22"/>
+        </w:rPr>
+      </w:pPr>
+      <w:r>
+        <w:rPr>
+          <w:rFonts w:ascii="Arial" w:hAnsi="Arial" w:cs="Arial"/>
+          <w:sz w:val="22"/>
+          <w:szCs w:val="22"/>
+        </w:rPr>
+        <w:t xml:space="preserve">Realice cambios globales en el </w:t>
+      </w:r>
+      <w:proofErr w:type="spellStart"/>
+      <w:r>
+        <w:rPr>
+          <w:rFonts w:ascii="Arial" w:hAnsi="Arial" w:cs="Arial"/>
+          <w:sz w:val="22"/>
+          <w:szCs w:val="22"/>
+        </w:rPr>
+        <w:t>body</w:t>
+      </w:r>
+      <w:proofErr w:type="spellEnd"/>
+      <w:r>
+        <w:rPr>
+          <w:rFonts w:ascii="Arial" w:hAnsi="Arial" w:cs="Arial"/>
+          <w:sz w:val="22"/>
+          <w:szCs w:val="22"/>
+        </w:rPr>
+        <w:t xml:space="preserve"> de la </w:t>
+      </w:r>
+      <w:proofErr w:type="spellStart"/>
+      <w:r>
+        <w:rPr>
+          <w:rFonts w:ascii="Arial" w:hAnsi="Arial" w:cs="Arial"/>
+          <w:sz w:val="22"/>
+          <w:szCs w:val="22"/>
+        </w:rPr>
+        <w:t>pagina</w:t>
+      </w:r>
+      <w:proofErr w:type="spellEnd"/>
+      <w:r>
+        <w:rPr>
+          <w:rFonts w:ascii="Arial" w:hAnsi="Arial" w:cs="Arial"/>
+          <w:sz w:val="22"/>
+          <w:szCs w:val="22"/>
+        </w:rPr>
+        <w:t xml:space="preserve"> web</w:t>
+      </w:r>
+    </w:p>
+    <w:p>
+      <w:pPr>
+        <w:jc w:val="both"/>
+        <w:rPr>
+          <w:rFonts w:ascii="Arial" w:hAnsi="Arial" w:cs="Arial"/>
+          <w:sz w:val="22"/>
+          <w:szCs w:val="22"/>
+        </w:rPr>
+      </w:pPr>
+    </w:p>
+    <w:p>
+      <w:pPr>
+        <w:jc w:val="center"/>
+        <w:rPr>
+          <w:rFonts w:ascii="Arial" w:hAnsi="Arial" w:cs="Arial"/>
+          <w:sz w:val="22"/>
+          <w:szCs w:val="22"/>
+        </w:rPr>
+      </w:pPr>
+      <w:r>
+        <w:rPr>
+          <w:rFonts w:ascii="Arial" w:hAnsi="Arial" w:cs="Arial"/>
+          <w:noProof/>
+          <w:sz w:val="22"/>
+          <w:szCs w:val="22"/>
+        </w:rPr>
+        <w:drawing>
+          <wp:inline distT="0" distB="0" distL="0" distR="0" wp14:anchorId="246906AB" wp14:editId="6DAC10E5">
+            <wp:extent cx="3929470" cy="778198"/>
+            <wp:effectExtent l="0" t="0" r="0" b="0"/>
+            <wp:docPr id="1729241980" name="Imagen 3"/>
+            <wp:cNvGraphicFramePr>
+              <a:graphicFrameLocks xmlns:a="http://schemas.openxmlformats.org/drawingml/2006/main" noChangeAspect="1"/>
+            </wp:cNvGraphicFramePr>
+            <a:graphic xmlns:a="http://schemas.openxmlformats.org/drawingml/2006/main">
+              <a:graphicData uri="http://schemas.openxmlformats.org/drawingml/2006/picture">
+                <pic:pic xmlns:pic="http://schemas.openxmlformats.org/drawingml/2006/picture">
+                  <pic:nvPicPr>
+                    <pic:cNvPr id="1729241980" name="Imagen 1729241980"/>
+                    <pic:cNvPicPr/>
+                  </pic:nvPicPr>
+                  <pic:blipFill>
+                    <a:blip r:embed="rId13" cstate="print">
+                      <a:extLst>
+                        <a:ext uri="{28A0092B-C50C-407E-A947-70E740481C1C}">
+                          <a14:useLocalDpi xmlns:a14="http://schemas.microsoft.com/office/drawing/2010/main" val="0"/>
+                        </a:ext>
+                      </a:extLst>
+                    </a:blip>
+                    <a:stretch>
+                      <a:fillRect/>
+                    </a:stretch>
+                  </pic:blipFill>
+                  <pic:spPr>
+                    <a:xfrm>
+                      <a:off x="0" y="0"/>
+                      <a:ext cx="3948590" cy="781985"/>
+                    </a:xfrm>
+                    <a:prstGeom prst="rect">
+                      <a:avLst/>
+                    </a:prstGeom>
+                  </pic:spPr>
+                </pic:pic>
+              </a:graphicData>
+            </a:graphic>
+          </wp:inline>
+        </w:drawing>
+      </w:r>
+    </w:p>
+    <w:p>
+      <w:pPr>
+        <w:jc w:val="both"/>
+        <w:rPr>
+          <w:rFonts w:ascii="Arial" w:hAnsi="Arial" w:cs="Arial"/>
+          <w:sz w:val="22"/>
+          <w:szCs w:val="22"/>
+        </w:rPr>
+      </w:pPr>
+    </w:p>
+    <w:p>
+      <w:pPr>
+        <w:jc w:val="both"/>
+        <w:rPr>
+          <w:rFonts w:ascii="Arial" w:hAnsi="Arial" w:cs="Arial"/>
+          <w:sz w:val="22"/>
+          <w:szCs w:val="22"/>
+        </w:rPr>
+      </w:pPr>
+      <w:r>
+        <w:rPr>
+          <w:rFonts w:ascii="Arial" w:hAnsi="Arial" w:cs="Arial"/>
+          <w:sz w:val="22"/>
+          <w:szCs w:val="22"/>
+        </w:rPr>
+        <w:t>Realice cambios en el contenedor principal</w:t>
+      </w:r>
+    </w:p>
+    <w:p>
+      <w:pPr>
+        <w:jc w:val="both"/>
+        <w:rPr>
+          <w:rFonts w:ascii="Arial" w:hAnsi="Arial" w:cs="Arial"/>
+          <w:sz w:val="22"/>
+          <w:szCs w:val="22"/>
+        </w:rPr>
+      </w:pPr>
+    </w:p>
+    <w:p>
+      <w:pPr>
+        <w:jc w:val="center"/>
+        <w:rPr>
+          <w:rFonts w:ascii="Arial" w:hAnsi="Arial" w:cs="Arial"/>
+          <w:sz w:val="22"/>
+          <w:szCs w:val="22"/>
+        </w:rPr>
+      </w:pPr>
+      <w:r>
+        <w:rPr>
+          <w:rFonts w:ascii="Arial" w:hAnsi="Arial" w:cs="Arial"/>
+          <w:noProof/>
+          <w:sz w:val="22"/>
+          <w:szCs w:val="22"/>
+        </w:rPr>
+        <w:drawing>
+          <wp:inline distT="0" distB="0" distL="0" distR="0" wp14:anchorId="2F47D030" wp14:editId="1EACFE7F">
+            <wp:extent cx="4239713" cy="1070308"/>
+            <wp:effectExtent l="0" t="0" r="2540" b="0"/>
+            <wp:docPr id="158933" name="Imagen 4"/>
+            <wp:cNvGraphicFramePr>
+              <a:graphicFrameLocks xmlns:a="http://schemas.openxmlformats.org/drawingml/2006/main" noChangeAspect="1"/>
+            </wp:cNvGraphicFramePr>
+            <a:graphic xmlns:a="http://schemas.openxmlformats.org/drawingml/2006/main">
+              <a:graphicData uri="http://schemas.openxmlformats.org/drawingml/2006/picture">
+                <pic:pic xmlns:pic="http://schemas.openxmlformats.org/drawingml/2006/picture">
+                  <pic:nvPicPr>
+                    <pic:cNvPr id="158933" name="Imagen 158933"/>
+                    <pic:cNvPicPr/>
+                  </pic:nvPicPr>
+                  <pic:blipFill>
+                    <a:blip r:embed="rId14" cstate="print">
+                      <a:extLst>
+                        <a:ext uri="{28A0092B-C50C-407E-A947-70E740481C1C}">
+                          <a14:useLocalDpi xmlns:a14="http://schemas.microsoft.com/office/drawing/2010/main" val="0"/>
+                        </a:ext>
+                      </a:extLst>
+                    </a:blip>
+                    <a:stretch>
+                      <a:fillRect/>
+                    </a:stretch>
+                  </pic:blipFill>
+                  <pic:spPr>
+                    <a:xfrm>
+                      <a:off x="0" y="0"/>
+                      <a:ext cx="4249722" cy="1072835"/>
+                    </a:xfrm>
+                    <a:prstGeom prst="rect">
+                      <a:avLst/>
+                    </a:prstGeom>
+                  </pic:spPr>
+                </pic:pic>
+              </a:graphicData>
+            </a:graphic>
+          </wp:inline>
+        </w:drawing>
+      </w:r>
+    </w:p>
+    <w:p>
+      <w:pPr>
+        <w:jc w:val="both"/>
+        <w:rPr>
+          <w:rFonts w:ascii="Arial" w:hAnsi="Arial" w:cs="Arial"/>
+          <w:sz w:val="22"/>
+          <w:szCs w:val="22"/>
+        </w:rPr>
+      </w:pPr>
+    </w:p>
+    <w:p>
+      <w:pPr>
+        <w:jc w:val="both"/>
+        <w:rPr>
+          <w:rFonts w:ascii="Arial" w:hAnsi="Arial" w:cs="Arial"/>
+          <w:sz w:val="22"/>
+          <w:szCs w:val="22"/>
+        </w:rPr>
+      </w:pPr>
+      <w:r>
+        <w:rPr>
+          <w:rFonts w:ascii="Arial" w:hAnsi="Arial" w:cs="Arial"/>
+          <w:sz w:val="22"/>
+          <w:szCs w:val="22"/>
+        </w:rPr>
+        <w:t>Realice cambios en el encabezado</w:t>
+      </w:r>
+    </w:p>
+    <w:p>
+      <w:pPr>
+        <w:jc w:val="both"/>
+        <w:rPr>
+          <w:rFonts w:ascii="Arial" w:hAnsi="Arial" w:cs="Arial"/>
+          <w:sz w:val="22"/>
+          <w:szCs w:val="22"/>
+        </w:rPr>
+      </w:pPr>
+    </w:p>
+    <w:p>
+      <w:pPr>
+        <w:jc w:val="center"/>
+        <w:rPr>
+          <w:rFonts w:ascii="Arial" w:hAnsi="Arial" w:cs="Arial"/>
+          <w:sz w:val="22"/>
+          <w:szCs w:val="22"/>
+        </w:rPr>
+      </w:pPr>
+      <w:r>
+        <w:rPr>
+          <w:rFonts w:ascii="Arial" w:hAnsi="Arial" w:cs="Arial"/>
+          <w:noProof/>
+          <w:sz w:val="22"/>
+          <w:szCs w:val="22"/>
+        </w:rPr>
+        <w:lastRenderedPageBreak/>
+        <w:drawing>
+          <wp:inline distT="0" distB="0" distL="0" distR="0" wp14:anchorId="6F06BB1C" wp14:editId="6ECBE214">
+            <wp:extent cx="3896813" cy="796229"/>
+            <wp:effectExtent l="0" t="0" r="2540" b="4445"/>
+            <wp:docPr id="840418557" name="Imagen 5"/>
+            <wp:cNvGraphicFramePr>
+              <a:graphicFrameLocks xmlns:a="http://schemas.openxmlformats.org/drawingml/2006/main" noChangeAspect="1"/>
+            </wp:cNvGraphicFramePr>
+            <a:graphic xmlns:a="http://schemas.openxmlformats.org/drawingml/2006/main">
+              <a:graphicData uri="http://schemas.openxmlformats.org/drawingml/2006/picture">
+                <pic:pic xmlns:pic="http://schemas.openxmlformats.org/drawingml/2006/picture">
+                  <pic:nvPicPr>
+                    <pic:cNvPr id="840418557" name="Imagen 840418557"/>
+                    <pic:cNvPicPr/>
+                  </pic:nvPicPr>
+                  <pic:blipFill>
+                    <a:blip r:embed="rId15" cstate="print">
+                      <a:extLst>
+                        <a:ext uri="{28A0092B-C50C-407E-A947-70E740481C1C}">
+                          <a14:useLocalDpi xmlns:a14="http://schemas.microsoft.com/office/drawing/2010/main" val="0"/>
+                        </a:ext>
+                      </a:extLst>
+                    </a:blip>
+                    <a:stretch>
+                      <a:fillRect/>
+                    </a:stretch>
+                  </pic:blipFill>
+                  <pic:spPr>
+                    <a:xfrm>
+                      <a:off x="0" y="0"/>
+                      <a:ext cx="3937106" cy="804462"/>
+                    </a:xfrm>
+                    <a:prstGeom prst="rect">
+                      <a:avLst/>
+                    </a:prstGeom>
+                  </pic:spPr>
+                </pic:pic>
+              </a:graphicData>
+            </a:graphic>
+          </wp:inline>
+        </w:drawing>
+      </w:r>
+    </w:p>
+    <w:p>
+      <w:pPr>
+        <w:jc w:val="both"/>
+        <w:rPr>
+          <w:rFonts w:ascii="Arial" w:hAnsi="Arial" w:cs="Arial"/>
+          <w:sz w:val="22"/>
+          <w:szCs w:val="22"/>
+        </w:rPr>
+      </w:pPr>
+    </w:p>
+    <w:p>
+      <w:pPr>
+        <w:jc w:val="both"/>
+        <w:rPr>
+          <w:rFonts w:ascii="Arial" w:hAnsi="Arial" w:cs="Arial"/>
+          <w:sz w:val="22"/>
+          <w:szCs w:val="22"/>
+        </w:rPr>
+      </w:pPr>
+      <w:r>
+        <w:rPr>
+          <w:rFonts w:ascii="Arial" w:hAnsi="Arial" w:cs="Arial"/>
+          <w:sz w:val="22"/>
+          <w:szCs w:val="22"/>
+        </w:rPr>
+        <w:t xml:space="preserve">Realice cambios en el </w:t>
+      </w:r>
+      <w:proofErr w:type="spellStart"/>
+      <w:r>
+        <w:rPr>
+          <w:rFonts w:ascii="Arial" w:hAnsi="Arial" w:cs="Arial"/>
+          <w:sz w:val="22"/>
+          <w:szCs w:val="22"/>
+        </w:rPr>
+        <w:t>header</w:t>
+      </w:r>
+      <w:proofErr w:type="spellEnd"/>
+      <w:r>
+        <w:rPr>
+          <w:rFonts w:ascii="Arial" w:hAnsi="Arial" w:cs="Arial"/>
+          <w:sz w:val="22"/>
+          <w:szCs w:val="22"/>
+        </w:rPr>
+        <w:t xml:space="preserve"> h1</w:t>
+      </w:r>
+    </w:p>
+    <w:p>
+      <w:pPr>
+        <w:jc w:val="both"/>
+        <w:rPr>
+          <w:rFonts w:ascii="Arial" w:hAnsi="Arial" w:cs="Arial"/>
+          <w:sz w:val="22"/>
+          <w:szCs w:val="22"/>
+        </w:rPr>
+      </w:pPr>
+    </w:p>
+    <w:p>
+      <w:pPr>
+        <w:jc w:val="center"/>
+        <w:rPr>
+          <w:rFonts w:ascii="Arial" w:hAnsi="Arial" w:cs="Arial"/>
+          <w:sz w:val="22"/>
+          <w:szCs w:val="22"/>
+        </w:rPr>
+      </w:pPr>
+      <w:r>
+        <w:rPr>
+          <w:rFonts w:ascii="Arial" w:hAnsi="Arial" w:cs="Arial"/>
+          <w:noProof/>
+          <w:sz w:val="22"/>
+          <w:szCs w:val="22"/>
+        </w:rPr>
+        <w:drawing>
+          <wp:inline distT="0" distB="0" distL="0" distR="0" wp14:anchorId="338723CE" wp14:editId="6E4F2F06">
+            <wp:extent cx="4354013" cy="540106"/>
+            <wp:effectExtent l="0" t="0" r="2540" b="6350"/>
+            <wp:docPr id="1012893448" name="Imagen 6"/>
+            <wp:cNvGraphicFramePr>
+              <a:graphicFrameLocks xmlns:a="http://schemas.openxmlformats.org/drawingml/2006/main" noChangeAspect="1"/>
+            </wp:cNvGraphicFramePr>
+            <a:graphic xmlns:a="http://schemas.openxmlformats.org/drawingml/2006/main">
+              <a:graphicData uri="http://schemas.openxmlformats.org/drawingml/2006/picture">
+                <pic:pic xmlns:pic="http://schemas.openxmlformats.org/drawingml/2006/picture">
+                  <pic:nvPicPr>
+                    <pic:cNvPr id="1012893448" name="Imagen 1012893448"/>
+                    <pic:cNvPicPr/>
+                  </pic:nvPicPr>
+                  <pic:blipFill>
+                    <a:blip r:embed="rId16" cstate="print">
+                      <a:extLst>
+                        <a:ext uri="{28A0092B-C50C-407E-A947-70E740481C1C}">
+                          <a14:useLocalDpi xmlns:a14="http://schemas.microsoft.com/office/drawing/2010/main" val="0"/>
+                        </a:ext>
+                      </a:extLst>
+                    </a:blip>
+                    <a:stretch>
+                      <a:fillRect/>
+                    </a:stretch>
+                  </pic:blipFill>
+                  <pic:spPr>
+                    <a:xfrm>
+                      <a:off x="0" y="0"/>
+                      <a:ext cx="4381448" cy="543509"/>
+                    </a:xfrm>
+                    <a:prstGeom prst="rect">
+                      <a:avLst/>
+                    </a:prstGeom>
+                  </pic:spPr>
+                </pic:pic>
+              </a:graphicData>
+            </a:graphic>
+          </wp:inline>
+        </w:drawing>
+      </w:r>
+    </w:p>
+    <w:p>
+      <w:pPr>
+        <w:rPr>
+          <w:rFonts w:ascii="Arial" w:hAnsi="Arial" w:cs="Arial"/>
+          <w:sz w:val="22"/>
+          <w:szCs w:val="22"/>
+        </w:rPr>
+      </w:pPr>
+    </w:p>
+    <w:p>
+      <w:pPr>
+        <w:rPr>
+          <w:rFonts w:ascii="Arial" w:hAnsi="Arial" w:cs="Arial"/>
+          <w:sz w:val="22"/>
+          <w:szCs w:val="22"/>
+        </w:rPr>
+      </w:pPr>
+    </w:p>
+    <w:p>
+      <w:pPr>
+        <w:rPr>
+          <w:rFonts w:ascii="Arial" w:hAnsi="Arial" w:cs="Arial"/>
+          <w:sz w:val="22"/>
+          <w:szCs w:val="22"/>
+        </w:rPr>
+      </w:pPr>
+      <w:r>
+        <w:rPr>
+          <w:rFonts w:ascii="Arial" w:hAnsi="Arial" w:cs="Arial"/>
+          <w:sz w:val="22"/>
+          <w:szCs w:val="22"/>
+        </w:rPr>
+        <w:t xml:space="preserve">Realice cambios en el </w:t>
+      </w:r>
+      <w:proofErr w:type="spellStart"/>
+      <w:r>
+        <w:rPr>
+          <w:rFonts w:ascii="Arial" w:hAnsi="Arial" w:cs="Arial"/>
+          <w:sz w:val="22"/>
+          <w:szCs w:val="22"/>
+        </w:rPr>
+        <w:t>header</w:t>
+      </w:r>
+      <w:proofErr w:type="spellEnd"/>
+      <w:r>
+        <w:rPr>
+          <w:rFonts w:ascii="Arial" w:hAnsi="Arial" w:cs="Arial"/>
+          <w:sz w:val="22"/>
+          <w:szCs w:val="22"/>
+        </w:rPr>
+        <w:t xml:space="preserve"> p</w:t>
+      </w:r>
+    </w:p>
+    <w:p>
+      <w:pPr>
+        <w:rPr>
+          <w:rFonts w:ascii="Arial" w:hAnsi="Arial" w:cs="Arial"/>
+          <w:sz w:val="22"/>
+          <w:szCs w:val="22"/>
+        </w:rPr>
+      </w:pPr>
+    </w:p>
+    <w:p>
+      <w:pPr>
+        <w:jc w:val="center"/>
+        <w:rPr>
+          <w:rFonts w:ascii="Arial" w:hAnsi="Arial" w:cs="Arial"/>
+          <w:sz w:val="22"/>
+          <w:szCs w:val="22"/>
+        </w:rPr>
+      </w:pPr>
+      <w:r>
+        <w:rPr>
+          <w:rFonts w:ascii="Arial" w:hAnsi="Arial" w:cs="Arial"/>
+          <w:noProof/>
+          <w:sz w:val="22"/>
+          <w:szCs w:val="22"/>
+        </w:rPr>
+        <w:drawing>
+          <wp:inline distT="0" distB="0" distL="0" distR="0" wp14:anchorId="00D745E6" wp14:editId="221DDA5F">
+            <wp:extent cx="4256042" cy="857280"/>
+            <wp:effectExtent l="0" t="0" r="0" b="0"/>
+            <wp:docPr id="2014634256" name="Imagen 7"/>
+            <wp:cNvGraphicFramePr>
+              <a:graphicFrameLocks xmlns:a="http://schemas.openxmlformats.org/drawingml/2006/main" noChangeAspect="1"/>
+            </wp:cNvGraphicFramePr>
+            <a:graphic xmlns:a="http://schemas.openxmlformats.org/drawingml/2006/main">
+              <a:graphicData uri="http://schemas.openxmlformats.org/drawingml/2006/picture">
+                <pic:pic xmlns:pic="http://schemas.openxmlformats.org/drawingml/2006/picture">
+                  <pic:nvPicPr>
+                    <pic:cNvPr id="2014634256" name="Imagen 2014634256"/>
+                    <pic:cNvPicPr/>
+                  </pic:nvPicPr>
+                  <pic:blipFill>
+                    <a:blip r:embed="rId17" cstate="print">
+                      <a:extLst>
+                        <a:ext uri="{28A0092B-C50C-407E-A947-70E740481C1C}">
+                          <a14:useLocalDpi xmlns:a14="http://schemas.microsoft.com/office/drawing/2010/main" val="0"/>
+                        </a:ext>
+                      </a:extLst>
+                    </a:blip>
+                    <a:stretch>
+                      <a:fillRect/>
+                    </a:stretch>
+                  </pic:blipFill>
+                  <pic:spPr>
+                    <a:xfrm>
+                      <a:off x="0" y="0"/>
+                      <a:ext cx="4274144" cy="860926"/>
+                    </a:xfrm>
+                    <a:prstGeom prst="rect">
+                      <a:avLst/>
+                    </a:prstGeom>
+                  </pic:spPr>
+                </pic:pic>
+              </a:graphicData>
+            </a:graphic>
+          </wp:inline>
+        </w:drawing>
+      </w:r>
+    </w:p>
+    <w:p>
+      <w:pPr>
+        <w:rPr>
+          <w:rFonts w:ascii="Arial" w:hAnsi="Arial" w:cs="Arial"/>
+          <w:sz w:val="22"/>
+          <w:szCs w:val="22"/>
+        </w:rPr>
+      </w:pPr>
+    </w:p>
+    <w:p>
+      <w:pPr>
+        <w:rPr>
+          <w:rFonts w:ascii="Arial" w:hAnsi="Arial" w:cs="Arial"/>
+          <w:sz w:val="22"/>
+          <w:szCs w:val="22"/>
+        </w:rPr>
+      </w:pPr>
+      <w:r>
+        <w:rPr>
+          <w:rFonts w:ascii="Arial" w:hAnsi="Arial" w:cs="Arial"/>
+          <w:sz w:val="22"/>
+          <w:szCs w:val="22"/>
+        </w:rPr>
+        <w:t>Realice cambios en el Logo.png, siendo este la imagen central</w:t>
+      </w:r>
+    </w:p>
+    <w:p>
+      <w:pPr>
+        <w:rPr>
+          <w:rFonts w:ascii="Arial" w:hAnsi="Arial" w:cs="Arial"/>
+          <w:sz w:val="22"/>
+          <w:szCs w:val="22"/>
+        </w:rPr>
+      </w:pPr>
+    </w:p>
+    <w:p>
+      <w:pPr>
+        <w:rPr>
+          <w:rFonts w:ascii="Arial" w:hAnsi="Arial" w:cs="Arial"/>
+          <w:sz w:val="22"/>
+          <w:szCs w:val="22"/>
+        </w:rPr>
+      </w:pPr>
+    </w:p>
+    <w:p>
+      <w:pPr>
+        <w:jc w:val="center"/>
+        <w:rPr>
+          <w:rFonts w:ascii="Arial" w:hAnsi="Arial" w:cs="Arial"/>
+          <w:sz w:val="22"/>
+          <w:szCs w:val="22"/>
           <w:lang w:val="es-CO"/>
         </w:rPr>
       </w:pPr>
       <w:r>
         <w:rPr>
           <w:rFonts w:ascii="Arial" w:hAnsi="Arial" w:cs="Arial"/>
+          <w:noProof/>
           <w:sz w:val="22"/>
           <w:szCs w:val="22"/>
           <w:lang w:val="es-CO"/>
         </w:rPr>
-        <w:t>Se elimina la duplicación del término "aprendizaje" al inicio y al final del objetivo.</w:t>
+        <w:drawing>
+          <wp:inline distT="0" distB="0" distL="0" distR="0" wp14:anchorId="6B5C04E6" wp14:editId="0BBE6463">
+            <wp:extent cx="4402999" cy="637213"/>
+            <wp:effectExtent l="0" t="0" r="4445" b="0"/>
+            <wp:docPr id="1853856012" name="Imagen 8"/>
+            <wp:cNvGraphicFramePr>
+              <a:graphicFrameLocks xmlns:a="http://schemas.openxmlformats.org/drawingml/2006/main" noChangeAspect="1"/>
+            </wp:cNvGraphicFramePr>
+            <a:graphic xmlns:a="http://schemas.openxmlformats.org/drawingml/2006/main">
+              <a:graphicData uri="http://schemas.openxmlformats.org/drawingml/2006/picture">
+                <pic:pic xmlns:pic="http://schemas.openxmlformats.org/drawingml/2006/picture">
+                  <pic:nvPicPr>
+                    <pic:cNvPr id="1853856012" name="Imagen 1853856012"/>
+                    <pic:cNvPicPr/>
+                  </pic:nvPicPr>
+                  <pic:blipFill>
+                    <a:blip r:embed="rId18" cstate="print">
+                      <a:extLst>
+                        <a:ext uri="{28A0092B-C50C-407E-A947-70E740481C1C}">
+                          <a14:useLocalDpi xmlns:a14="http://schemas.microsoft.com/office/drawing/2010/main" val="0"/>
+                        </a:ext>
+                      </a:extLst>
+                    </a:blip>
+                    <a:stretch>
+                      <a:fillRect/>
+                    </a:stretch>
+                  </pic:blipFill>
+                  <pic:spPr>
+                    <a:xfrm>
+                      <a:off x="0" y="0"/>
+                      <a:ext cx="4433106" cy="641570"/>
+                    </a:xfrm>
+                    <a:prstGeom prst="rect">
+                      <a:avLst/>
+                    </a:prstGeom>
+                  </pic:spPr>
+                </pic:pic>
+              </a:graphicData>
+            </a:graphic>
+          </wp:inline>
+        </w:drawing>
+      </w:r>
+    </w:p>
+    <w:p>
+      <w:pPr>
+        <w:rPr>
+          <w:rFonts w:ascii="Arial" w:hAnsi="Arial" w:cs="Arial"/>
+          <w:sz w:val="22"/>
+          <w:szCs w:val="22"/>
+          <w:lang w:val="es-CO"/>
+        </w:rPr>
+      </w:pPr>
+    </w:p>
+    <w:p>
+      <w:pPr>
+        <w:rPr>
+          <w:rFonts w:ascii="Arial" w:hAnsi="Arial" w:cs="Arial"/>
+          <w:sz w:val="22"/>
+          <w:szCs w:val="22"/>
+          <w:lang w:val="es-CO"/>
+        </w:rPr>
+      </w:pPr>
+      <w:r>
+        <w:rPr>
+          <w:rFonts w:ascii="Arial" w:hAnsi="Arial" w:cs="Arial"/>
+          <w:sz w:val="22"/>
+          <w:szCs w:val="22"/>
+          <w:lang w:val="es-CO"/>
+        </w:rPr>
+        <w:t>Realice un borde a la imagen central</w:t>
+      </w:r>
+    </w:p>
+    <w:p>
+      <w:pPr>
+        <w:rPr>
+          <w:rFonts w:ascii="Arial" w:hAnsi="Arial" w:cs="Arial"/>
+          <w:sz w:val="22"/>
+          <w:szCs w:val="22"/>
+          <w:lang w:val="es-CO"/>
+        </w:rPr>
+      </w:pPr>
+    </w:p>
+    <w:p>
+      <w:pPr>
+        <w:jc w:val="center"/>
+        <w:rPr>
+          <w:rFonts w:ascii="Arial" w:hAnsi="Arial" w:cs="Arial"/>
+          <w:sz w:val="22"/>
+          <w:szCs w:val="22"/>
+          <w:lang w:val="es-CO"/>
+        </w:rPr>
+      </w:pPr>
+      <w:r>
+        <w:rPr>
+          <w:rFonts w:ascii="Arial" w:hAnsi="Arial" w:cs="Arial"/>
+          <w:noProof/>
+          <w:sz w:val="22"/>
+          <w:szCs w:val="22"/>
+          <w:lang w:val="es-CO"/>
+        </w:rPr>
+        <w:drawing>
+          <wp:inline distT="0" distB="0" distL="0" distR="0" wp14:anchorId="3EFF7E1D" wp14:editId="57EFBAC8">
+            <wp:extent cx="4435656" cy="664464"/>
+            <wp:effectExtent l="0" t="0" r="0" b="0"/>
+            <wp:docPr id="1674737627" name="Imagen 9"/>
+            <wp:cNvGraphicFramePr>
+              <a:graphicFrameLocks xmlns:a="http://schemas.openxmlformats.org/drawingml/2006/main" noChangeAspect="1"/>
+            </wp:cNvGraphicFramePr>
+            <a:graphic xmlns:a="http://schemas.openxmlformats.org/drawingml/2006/main">
+              <a:graphicData uri="http://schemas.openxmlformats.org/drawingml/2006/picture">
+                <pic:pic xmlns:pic="http://schemas.openxmlformats.org/drawingml/2006/picture">
+                  <pic:nvPicPr>
+                    <pic:cNvPr id="1674737627" name="Imagen 1674737627"/>
+                    <pic:cNvPicPr/>
+                  </pic:nvPicPr>
+                  <pic:blipFill>
+                    <a:blip r:embed="rId19">
+                      <a:extLst>
+                        <a:ext uri="{28A0092B-C50C-407E-A947-70E740481C1C}">
+                          <a14:useLocalDpi xmlns:a14="http://schemas.microsoft.com/office/drawing/2010/main" val="0"/>
+                        </a:ext>
+                      </a:extLst>
+                    </a:blip>
+                    <a:stretch>
+                      <a:fillRect/>
+                    </a:stretch>
+                  </pic:blipFill>
+                  <pic:spPr>
+                    <a:xfrm>
+                      <a:off x="0" y="0"/>
+                      <a:ext cx="4451817" cy="666885"/>
+                    </a:xfrm>
+                    <a:prstGeom prst="rect">
+                      <a:avLst/>
+                    </a:prstGeom>
+                  </pic:spPr>
+                </pic:pic>
+              </a:graphicData>
+            </a:graphic>
+          </wp:inline>
+        </w:drawing>
+      </w:r>
+    </w:p>
+    <w:p>
+      <w:pPr>
+        <w:rPr>
+          <w:rFonts w:ascii="Arial" w:hAnsi="Arial" w:cs="Arial"/>
+          <w:sz w:val="22"/>
+          <w:szCs w:val="22"/>
+          <w:lang w:val="es-CO"/>
+        </w:rPr>
+      </w:pPr>
+    </w:p>
+    <w:p>
+      <w:pPr>
+        <w:rPr>
+          <w:rFonts w:ascii="Arial" w:hAnsi="Arial" w:cs="Arial"/>
+          <w:sz w:val="22"/>
+          <w:szCs w:val="22"/>
+          <w:lang w:val="es-CO"/>
+        </w:rPr>
+      </w:pPr>
+      <w:r>
+        <w:rPr>
+          <w:rFonts w:ascii="Arial" w:hAnsi="Arial" w:cs="Arial"/>
+          <w:sz w:val="22"/>
+          <w:szCs w:val="22"/>
+          <w:lang w:val="es-CO"/>
+        </w:rPr>
+        <w:t xml:space="preserve">Edite la sección  para h2, </w:t>
+      </w:r>
+      <w:proofErr w:type="spellStart"/>
+      <w:r>
+        <w:rPr>
+          <w:rFonts w:ascii="Arial" w:hAnsi="Arial" w:cs="Arial"/>
+          <w:sz w:val="22"/>
+          <w:szCs w:val="22"/>
+          <w:lang w:val="es-CO"/>
+        </w:rPr>
+        <w:t>label</w:t>
+      </w:r>
+      <w:proofErr w:type="spellEnd"/>
+      <w:r>
+        <w:rPr>
+          <w:rFonts w:ascii="Arial" w:hAnsi="Arial" w:cs="Arial"/>
+          <w:sz w:val="22"/>
+          <w:szCs w:val="22"/>
+          <w:lang w:val="es-CO"/>
+        </w:rPr>
+        <w:t>, input</w:t>
+      </w:r>
+    </w:p>
+    <w:p>
+      <w:pPr>
+        <w:rPr>
+          <w:rFonts w:ascii="Arial" w:hAnsi="Arial" w:cs="Arial"/>
+          <w:sz w:val="22"/>
+          <w:szCs w:val="22"/>
+          <w:lang w:val="es-CO"/>
+        </w:rPr>
+      </w:pPr>
+    </w:p>
+    <w:p>
+      <w:pPr>
+        <w:jc w:val="center"/>
+        <w:rPr>
+          <w:rFonts w:ascii="Arial" w:hAnsi="Arial" w:cs="Arial"/>
+          <w:sz w:val="22"/>
+          <w:szCs w:val="22"/>
+          <w:lang w:val="es-CO"/>
+        </w:rPr>
+      </w:pPr>
+      <w:r>
+        <w:rPr>
+          <w:rFonts w:ascii="Arial" w:hAnsi="Arial" w:cs="Arial"/>
+          <w:noProof/>
+          <w:sz w:val="22"/>
+          <w:szCs w:val="22"/>
+          <w:lang w:val="es-CO"/>
+        </w:rPr>
+        <w:lastRenderedPageBreak/>
+        <w:drawing>
+          <wp:inline distT="0" distB="0" distL="0" distR="0" wp14:anchorId="7A6D18BC" wp14:editId="4AD29581">
+            <wp:extent cx="3101975" cy="1974973"/>
+            <wp:effectExtent l="0" t="0" r="0" b="6350"/>
+            <wp:docPr id="1575757112" name="Imagen 10"/>
+            <wp:cNvGraphicFramePr>
+              <a:graphicFrameLocks xmlns:a="http://schemas.openxmlformats.org/drawingml/2006/main" noChangeAspect="1"/>
+            </wp:cNvGraphicFramePr>
+            <a:graphic xmlns:a="http://schemas.openxmlformats.org/drawingml/2006/main">
+              <a:graphicData uri="http://schemas.openxmlformats.org/drawingml/2006/picture">
+                <pic:pic xmlns:pic="http://schemas.openxmlformats.org/drawingml/2006/picture">
+                  <pic:nvPicPr>
+                    <pic:cNvPr id="1575757112" name="Imagen 1575757112"/>
+                    <pic:cNvPicPr/>
+                  </pic:nvPicPr>
+                  <pic:blipFill>
+                    <a:blip r:embed="rId20" cstate="print">
+                      <a:extLst>
+                        <a:ext uri="{28A0092B-C50C-407E-A947-70E740481C1C}">
+                          <a14:useLocalDpi xmlns:a14="http://schemas.microsoft.com/office/drawing/2010/main" val="0"/>
+                        </a:ext>
+                      </a:extLst>
+                    </a:blip>
+                    <a:stretch>
+                      <a:fillRect/>
+                    </a:stretch>
+                  </pic:blipFill>
+                  <pic:spPr>
+                    <a:xfrm>
+                      <a:off x="0" y="0"/>
+                      <a:ext cx="3124994" cy="1989629"/>
+                    </a:xfrm>
+                    <a:prstGeom prst="rect">
+                      <a:avLst/>
+                    </a:prstGeom>
+                  </pic:spPr>
+                </pic:pic>
+              </a:graphicData>
+            </a:graphic>
+          </wp:inline>
+        </w:drawing>
+      </w:r>
+    </w:p>
+    <w:p>
+      <w:pPr>
+        <w:rPr>
+          <w:rFonts w:ascii="Arial" w:hAnsi="Arial" w:cs="Arial"/>
+          <w:sz w:val="22"/>
+          <w:szCs w:val="22"/>
+          <w:lang w:val="es-CO"/>
+        </w:rPr>
+      </w:pPr>
+    </w:p>
+    <w:p>
+      <w:pPr>
+        <w:rPr>
+          <w:rFonts w:ascii="Arial" w:hAnsi="Arial" w:cs="Arial"/>
+          <w:sz w:val="22"/>
+          <w:szCs w:val="22"/>
+          <w:lang w:val="es-CO"/>
+        </w:rPr>
+      </w:pPr>
+      <w:r>
+        <w:rPr>
+          <w:rFonts w:ascii="Arial" w:hAnsi="Arial" w:cs="Arial"/>
+          <w:sz w:val="22"/>
+          <w:szCs w:val="22"/>
+          <w:lang w:val="es-CO"/>
+        </w:rPr>
+        <w:t>Realice edición en el botón de “obtener el certificado”</w:t>
+      </w:r>
+    </w:p>
+    <w:p>
+      <w:pPr>
+        <w:rPr>
+          <w:rFonts w:ascii="Arial" w:hAnsi="Arial" w:cs="Arial"/>
+          <w:sz w:val="22"/>
+          <w:szCs w:val="22"/>
+          <w:lang w:val="es-CO"/>
+        </w:rPr>
+      </w:pPr>
+    </w:p>
+    <w:p>
+      <w:pPr>
+        <w:jc w:val="center"/>
+        <w:rPr>
+          <w:rFonts w:ascii="Arial" w:hAnsi="Arial" w:cs="Arial"/>
+          <w:sz w:val="22"/>
+          <w:szCs w:val="22"/>
+          <w:lang w:val="es-CO"/>
+        </w:rPr>
+      </w:pPr>
+      <w:r>
+        <w:rPr>
+          <w:rFonts w:ascii="Arial" w:hAnsi="Arial" w:cs="Arial"/>
+          <w:noProof/>
+          <w:sz w:val="22"/>
+          <w:szCs w:val="22"/>
+          <w:lang w:val="es-CO"/>
+        </w:rPr>
+        <w:drawing>
+          <wp:inline distT="0" distB="0" distL="0" distR="0" wp14:anchorId="63AB960D" wp14:editId="5BBBB318">
+            <wp:extent cx="2303424" cy="1676535"/>
+            <wp:effectExtent l="0" t="0" r="0" b="0"/>
+            <wp:docPr id="1907749237" name="Imagen 11"/>
+            <wp:cNvGraphicFramePr>
+              <a:graphicFrameLocks xmlns:a="http://schemas.openxmlformats.org/drawingml/2006/main" noChangeAspect="1"/>
+            </wp:cNvGraphicFramePr>
+            <a:graphic xmlns:a="http://schemas.openxmlformats.org/drawingml/2006/main">
+              <a:graphicData uri="http://schemas.openxmlformats.org/drawingml/2006/picture">
+                <pic:pic xmlns:pic="http://schemas.openxmlformats.org/drawingml/2006/picture">
+                  <pic:nvPicPr>
+                    <pic:cNvPr id="1907749237" name="Imagen 1907749237"/>
+                    <pic:cNvPicPr/>
+                  </pic:nvPicPr>
+                  <pic:blipFill>
+                    <a:blip r:embed="rId21" cstate="print">
+                      <a:extLst>
+                        <a:ext uri="{28A0092B-C50C-407E-A947-70E740481C1C}">
+                          <a14:useLocalDpi xmlns:a14="http://schemas.microsoft.com/office/drawing/2010/main" val="0"/>
+                        </a:ext>
+                      </a:extLst>
+                    </a:blip>
+                    <a:stretch>
+                      <a:fillRect/>
+                    </a:stretch>
+                  </pic:blipFill>
+                  <pic:spPr>
+                    <a:xfrm>
+                      <a:off x="0" y="0"/>
+                      <a:ext cx="2327293" cy="1693908"/>
+                    </a:xfrm>
+                    <a:prstGeom prst="rect">
+                      <a:avLst/>
+                    </a:prstGeom>
+                  </pic:spPr>
+                </pic:pic>
+              </a:graphicData>
+            </a:graphic>
+          </wp:inline>
+        </w:drawing>
       </w:r>
     </w:p>
     <w:p>
@@ -1030,7 +2097,7 @@
           <w:szCs w:val="22"/>
           <w:lang w:val="es-CO"/>
         </w:rPr>
-        <w:t xml:space="preserve">Mayor especificidad: </w:t>
+        <w:t>Realice cambios de ediciones en index.html, style.css y style.css a GitHub</w:t>
       </w:r>
     </w:p>
     <w:p>
@@ -1046,349 +2113,159 @@
     </w:p>
     <w:p>
       <w:pPr>
-        <w:pStyle w:val="Prrafodelista"/>
-        <w:numPr>
-          <w:ilvl w:val="0"/>
-          <w:numId w:val="20"/>
-        </w:numPr>
+        <w:jc w:val="center"/>
+        <w:rPr>
+          <w:rFonts w:ascii="Arial" w:hAnsi="Arial" w:cs="Arial"/>
+          <w:sz w:val="22"/>
+          <w:szCs w:val="22"/>
+          <w:lang w:val="es-CO"/>
+        </w:rPr>
+      </w:pPr>
+      <w:r>
+        <w:rPr>
+          <w:rFonts w:ascii="Arial" w:hAnsi="Arial" w:cs="Arial"/>
+          <w:noProof/>
+          <w:sz w:val="22"/>
+          <w:szCs w:val="22"/>
+          <w:lang w:val="es-CO"/>
+        </w:rPr>
+        <w:drawing>
+          <wp:inline distT="0" distB="0" distL="0" distR="0" wp14:anchorId="7EEC255E" wp14:editId="12FBAA29">
+            <wp:extent cx="2336507" cy="2220685"/>
+            <wp:effectExtent l="0" t="0" r="0" b="0"/>
+            <wp:docPr id="1482783083" name="Imagen 12"/>
+            <wp:cNvGraphicFramePr>
+              <a:graphicFrameLocks xmlns:a="http://schemas.openxmlformats.org/drawingml/2006/main" noChangeAspect="1"/>
+            </wp:cNvGraphicFramePr>
+            <a:graphic xmlns:a="http://schemas.openxmlformats.org/drawingml/2006/main">
+              <a:graphicData uri="http://schemas.openxmlformats.org/drawingml/2006/picture">
+                <pic:pic xmlns:pic="http://schemas.openxmlformats.org/drawingml/2006/picture">
+                  <pic:nvPicPr>
+                    <pic:cNvPr id="1482783083" name="Imagen 1482783083"/>
+                    <pic:cNvPicPr/>
+                  </pic:nvPicPr>
+                  <pic:blipFill>
+                    <a:blip r:embed="rId22" cstate="print">
+                      <a:extLst>
+                        <a:ext uri="{28A0092B-C50C-407E-A947-70E740481C1C}">
+                          <a14:useLocalDpi xmlns:a14="http://schemas.microsoft.com/office/drawing/2010/main" val="0"/>
+                        </a:ext>
+                      </a:extLst>
+                    </a:blip>
+                    <a:stretch>
+                      <a:fillRect/>
+                    </a:stretch>
+                  </pic:blipFill>
+                  <pic:spPr>
+                    <a:xfrm>
+                      <a:off x="0" y="0"/>
+                      <a:ext cx="2358231" cy="2241332"/>
+                    </a:xfrm>
+                    <a:prstGeom prst="rect">
+                      <a:avLst/>
+                    </a:prstGeom>
+                  </pic:spPr>
+                </pic:pic>
+              </a:graphicData>
+            </a:graphic>
+          </wp:inline>
+        </w:drawing>
+      </w:r>
+    </w:p>
+    <w:p>
+      <w:pPr>
+        <w:rPr>
+          <w:rFonts w:ascii="Arial" w:hAnsi="Arial" w:cs="Arial"/>
+          <w:sz w:val="22"/>
+          <w:szCs w:val="22"/>
+          <w:lang w:val="es-CO"/>
+        </w:rPr>
+      </w:pPr>
+      <w:r>
+        <w:rPr>
+          <w:rFonts w:ascii="Arial" w:hAnsi="Arial" w:cs="Arial"/>
+          <w:sz w:val="22"/>
+          <w:szCs w:val="22"/>
+          <w:lang w:val="es-CO"/>
+        </w:rPr>
+        <w:lastRenderedPageBreak/>
+        <w:t>Ejecute el código para la vista final de los estilos de la página web obteniendo como resultado</w:t>
+      </w:r>
+    </w:p>
+    <w:p>
+      <w:pPr>
+        <w:rPr>
+          <w:rFonts w:ascii="Arial" w:hAnsi="Arial" w:cs="Arial"/>
+          <w:sz w:val="22"/>
+          <w:szCs w:val="22"/>
+          <w:lang w:val="es-CO"/>
+        </w:rPr>
+      </w:pPr>
+    </w:p>
+    <w:p>
+      <w:pPr>
+        <w:jc w:val="center"/>
+        <w:rPr>
+          <w:rFonts w:ascii="Arial" w:hAnsi="Arial" w:cs="Arial"/>
+          <w:sz w:val="22"/>
+          <w:szCs w:val="22"/>
+          <w:lang w:val="es-CO"/>
+        </w:rPr>
+      </w:pPr>
+      <w:r>
+        <w:rPr>
+          <w:rFonts w:ascii="Arial" w:hAnsi="Arial" w:cs="Arial"/>
+          <w:noProof/>
+          <w:sz w:val="22"/>
+          <w:szCs w:val="22"/>
+          <w:lang w:val="es-CO"/>
+        </w:rPr>
+        <w:drawing>
+          <wp:inline distT="0" distB="0" distL="0" distR="0" wp14:anchorId="488DEBB0" wp14:editId="18807455">
+            <wp:extent cx="5193601" cy="4261758"/>
+            <wp:effectExtent l="0" t="0" r="0" b="0"/>
+            <wp:docPr id="270556063" name="Imagen 13"/>
+            <wp:cNvGraphicFramePr>
+              <a:graphicFrameLocks xmlns:a="http://schemas.openxmlformats.org/drawingml/2006/main" noChangeAspect="1"/>
+            </wp:cNvGraphicFramePr>
+            <a:graphic xmlns:a="http://schemas.openxmlformats.org/drawingml/2006/main">
+              <a:graphicData uri="http://schemas.openxmlformats.org/drawingml/2006/picture">
+                <pic:pic xmlns:pic="http://schemas.openxmlformats.org/drawingml/2006/picture">
+                  <pic:nvPicPr>
+                    <pic:cNvPr id="270556063" name="Imagen 270556063"/>
+                    <pic:cNvPicPr/>
+                  </pic:nvPicPr>
+                  <pic:blipFill>
+                    <a:blip r:embed="rId23" cstate="print">
+                      <a:extLst>
+                        <a:ext uri="{28A0092B-C50C-407E-A947-70E740481C1C}">
+                          <a14:useLocalDpi xmlns:a14="http://schemas.microsoft.com/office/drawing/2010/main" val="0"/>
+                        </a:ext>
+                      </a:extLst>
+                    </a:blip>
+                    <a:stretch>
+                      <a:fillRect/>
+                    </a:stretch>
+                  </pic:blipFill>
+                  <pic:spPr>
+                    <a:xfrm>
+                      <a:off x="0" y="0"/>
+                      <a:ext cx="5263723" cy="4319298"/>
+                    </a:xfrm>
+                    <a:prstGeom prst="rect">
+                      <a:avLst/>
+                    </a:prstGeom>
+                  </pic:spPr>
+                </pic:pic>
+              </a:graphicData>
+            </a:graphic>
+          </wp:inline>
+        </w:drawing>
+      </w:r>
+    </w:p>
+    <w:p>
+      <w:pPr>
         <w:jc w:val="both"/>
-        <w:rPr>
-          <w:rFonts w:ascii="Arial" w:hAnsi="Arial" w:cs="Arial"/>
-          <w:sz w:val="22"/>
-          <w:szCs w:val="22"/>
-          <w:lang w:val="es-CO"/>
-        </w:rPr>
-      </w:pPr>
-      <w:r>
-        <w:rPr>
-          <w:rFonts w:ascii="Arial" w:hAnsi="Arial" w:cs="Arial"/>
-          <w:sz w:val="22"/>
-          <w:szCs w:val="22"/>
-          <w:lang w:val="es-CO"/>
-        </w:rPr>
-        <w:t>Se menciona explícitamente que el objetivo se centra en las ciencias básicas y las matemáticas, proporcionando una dirección más clara para el proyecto.</w:t>
-      </w:r>
-    </w:p>
-    <w:p>
-      <w:pPr>
-        <w:jc w:val="both"/>
-        <w:rPr>
-          <w:rFonts w:ascii="Arial" w:hAnsi="Arial" w:cs="Arial"/>
-          <w:sz w:val="22"/>
-          <w:szCs w:val="22"/>
-          <w:lang w:val="es-CO"/>
-        </w:rPr>
-      </w:pPr>
-    </w:p>
-    <w:p>
-      <w:pPr>
-        <w:jc w:val="both"/>
-        <w:rPr>
-          <w:rFonts w:ascii="Arial" w:hAnsi="Arial" w:cs="Arial"/>
-          <w:sz w:val="22"/>
-          <w:szCs w:val="22"/>
-          <w:lang w:val="es-CO"/>
-        </w:rPr>
-      </w:pPr>
-      <w:r>
-        <w:rPr>
-          <w:rFonts w:ascii="Arial" w:hAnsi="Arial" w:cs="Arial"/>
-          <w:sz w:val="22"/>
-          <w:szCs w:val="22"/>
-          <w:lang w:val="es-CO"/>
-        </w:rPr>
-        <w:t xml:space="preserve">Eliminación de términos vagos: </w:t>
-      </w:r>
-    </w:p>
-    <w:p>
-      <w:pPr>
-        <w:jc w:val="both"/>
-        <w:rPr>
-          <w:rFonts w:ascii="Arial" w:hAnsi="Arial" w:cs="Arial"/>
-          <w:sz w:val="22"/>
-          <w:szCs w:val="22"/>
-          <w:lang w:val="es-CO"/>
-        </w:rPr>
-      </w:pPr>
-    </w:p>
-    <w:p>
-      <w:pPr>
-        <w:pStyle w:val="Prrafodelista"/>
-        <w:numPr>
-          <w:ilvl w:val="0"/>
-          <w:numId w:val="19"/>
-        </w:numPr>
-        <w:jc w:val="both"/>
-        <w:rPr>
-          <w:rFonts w:ascii="Arial" w:hAnsi="Arial" w:cs="Arial"/>
-          <w:sz w:val="22"/>
-          <w:szCs w:val="22"/>
-          <w:lang w:val="es-CO"/>
-        </w:rPr>
-      </w:pPr>
-      <w:r>
-        <w:rPr>
-          <w:rFonts w:ascii="Arial" w:hAnsi="Arial" w:cs="Arial"/>
-          <w:sz w:val="22"/>
-          <w:szCs w:val="22"/>
-          <w:lang w:val="es-CO"/>
-        </w:rPr>
-        <w:t>Se eliminan términos como "motivar" y "experiencias de aprendizaje significativo", que pueden ser interpretados de manera subjetiva, en favor de una redacción más concreta y orientada a resultados.</w:t>
-      </w:r>
-    </w:p>
-    <w:p>
-      <w:pPr>
-        <w:jc w:val="both"/>
-        <w:rPr>
-          <w:rFonts w:ascii="Arial" w:hAnsi="Arial" w:cs="Arial"/>
-          <w:sz w:val="22"/>
-          <w:szCs w:val="22"/>
-          <w:lang w:val="es-CO"/>
-        </w:rPr>
-      </w:pPr>
-    </w:p>
-    <w:p>
-      <w:pPr>
-        <w:jc w:val="both"/>
-        <w:rPr>
-          <w:rFonts w:ascii="Arial" w:hAnsi="Arial" w:cs="Arial"/>
-          <w:sz w:val="22"/>
-          <w:szCs w:val="22"/>
-          <w:lang w:val="es-CO"/>
-        </w:rPr>
-      </w:pPr>
-      <w:r>
-        <w:rPr>
-          <w:rFonts w:ascii="Arial" w:hAnsi="Arial" w:cs="Arial"/>
-          <w:sz w:val="22"/>
-          <w:szCs w:val="22"/>
-          <w:lang w:val="es-CO"/>
-        </w:rPr>
-        <w:t xml:space="preserve">Inclusión de "comprensión sólida": </w:t>
-      </w:r>
-    </w:p>
-    <w:p>
-      <w:pPr>
-        <w:jc w:val="both"/>
-        <w:rPr>
-          <w:rFonts w:ascii="Arial" w:hAnsi="Arial" w:cs="Arial"/>
-          <w:sz w:val="22"/>
-          <w:szCs w:val="22"/>
-          <w:lang w:val="es-CO"/>
-        </w:rPr>
-      </w:pPr>
-    </w:p>
-    <w:p>
-      <w:pPr>
-        <w:pStyle w:val="Prrafodelista"/>
-        <w:numPr>
-          <w:ilvl w:val="0"/>
-          <w:numId w:val="18"/>
-        </w:numPr>
-        <w:jc w:val="both"/>
-        <w:rPr>
-          <w:rFonts w:ascii="Arial" w:hAnsi="Arial" w:cs="Arial"/>
-          <w:sz w:val="22"/>
-          <w:szCs w:val="22"/>
-          <w:lang w:val="es-CO"/>
-        </w:rPr>
-      </w:pPr>
-      <w:r>
-        <w:rPr>
-          <w:rFonts w:ascii="Arial" w:hAnsi="Arial" w:cs="Arial"/>
-          <w:sz w:val="22"/>
-          <w:szCs w:val="22"/>
-          <w:lang w:val="es-CO"/>
-        </w:rPr>
-        <w:t>Se añade la idea de desarrollar una "comprensión sólida" de las ciencias básicas y las matemáticas, lo que sugiere un enfoque en el dominio del contenido.</w:t>
-      </w:r>
-    </w:p>
-    <w:p>
-      <w:pPr>
-        <w:jc w:val="both"/>
-        <w:rPr>
-          <w:rFonts w:ascii="Arial" w:hAnsi="Arial" w:cs="Arial"/>
-          <w:sz w:val="22"/>
-          <w:szCs w:val="22"/>
-          <w:lang w:val="es-CO"/>
-        </w:rPr>
-      </w:pPr>
-    </w:p>
-    <w:p>
-      <w:pPr>
-        <w:jc w:val="both"/>
-        <w:rPr>
-          <w:rFonts w:ascii="Arial" w:hAnsi="Arial" w:cs="Arial"/>
-          <w:sz w:val="22"/>
-          <w:szCs w:val="22"/>
-          <w:lang w:val="es-CO"/>
-        </w:rPr>
-      </w:pPr>
-      <w:r>
-        <w:rPr>
-          <w:rFonts w:ascii="Arial" w:hAnsi="Arial" w:cs="Arial"/>
-          <w:sz w:val="22"/>
-          <w:szCs w:val="22"/>
-          <w:lang w:val="es-CO"/>
-        </w:rPr>
-        <w:t xml:space="preserve">Expansión del concepto de "entorno educativo": </w:t>
-      </w:r>
-    </w:p>
-    <w:p>
-      <w:pPr>
-        <w:jc w:val="both"/>
-        <w:rPr>
-          <w:rFonts w:ascii="Arial" w:hAnsi="Arial" w:cs="Arial"/>
-          <w:sz w:val="22"/>
-          <w:szCs w:val="22"/>
-          <w:lang w:val="es-CO"/>
-        </w:rPr>
-      </w:pPr>
-    </w:p>
-    <w:p>
-      <w:pPr>
-        <w:pStyle w:val="Prrafodelista"/>
-        <w:numPr>
-          <w:ilvl w:val="0"/>
-          <w:numId w:val="17"/>
-        </w:numPr>
-        <w:jc w:val="both"/>
-        <w:rPr>
-          <w:rFonts w:ascii="Arial" w:hAnsi="Arial" w:cs="Arial"/>
-          <w:sz w:val="22"/>
-          <w:szCs w:val="22"/>
-          <w:lang w:val="es-CO"/>
-        </w:rPr>
-      </w:pPr>
-      <w:r>
-        <w:rPr>
-          <w:rFonts w:ascii="Arial" w:hAnsi="Arial" w:cs="Arial"/>
-          <w:sz w:val="22"/>
-          <w:szCs w:val="22"/>
-          <w:lang w:val="es-CO"/>
-        </w:rPr>
-        <w:t>Se expande el concepto de "entorno educativo" para incluir elementos de dinamismo y estimulación, lo que sugiere un enfoque más holístico en la creación de un ambiente propicio para el aprendizaje.</w:t>
-      </w:r>
-    </w:p>
-    <w:p>
-      <w:pPr>
-        <w:jc w:val="both"/>
-        <w:rPr>
-          <w:rFonts w:ascii="Arial" w:hAnsi="Arial" w:cs="Arial"/>
-          <w:sz w:val="22"/>
-          <w:szCs w:val="22"/>
-          <w:lang w:val="es-CO"/>
-        </w:rPr>
-      </w:pPr>
-    </w:p>
-    <w:p>
-      <w:pPr>
-        <w:jc w:val="both"/>
-        <w:rPr>
-          <w:rFonts w:ascii="Arial" w:hAnsi="Arial" w:cs="Arial"/>
-          <w:sz w:val="22"/>
-          <w:szCs w:val="22"/>
-          <w:lang w:val="es-CO"/>
-        </w:rPr>
-      </w:pPr>
-      <w:r>
-        <w:rPr>
-          <w:rFonts w:ascii="Arial" w:hAnsi="Arial" w:cs="Arial"/>
-          <w:sz w:val="22"/>
-          <w:szCs w:val="22"/>
-          <w:lang w:val="es-CO"/>
-        </w:rPr>
-        <w:t xml:space="preserve">Mayor énfasis en la efectividad: </w:t>
-      </w:r>
-    </w:p>
-    <w:p>
-      <w:pPr>
-        <w:jc w:val="both"/>
-        <w:rPr>
-          <w:rFonts w:ascii="Arial" w:hAnsi="Arial" w:cs="Arial"/>
-          <w:sz w:val="22"/>
-          <w:szCs w:val="22"/>
-          <w:lang w:val="es-CO"/>
-        </w:rPr>
-      </w:pPr>
-    </w:p>
-    <w:p>
-      <w:pPr>
-        <w:pStyle w:val="Prrafodelista"/>
-        <w:numPr>
-          <w:ilvl w:val="0"/>
-          <w:numId w:val="17"/>
-        </w:numPr>
-        <w:jc w:val="both"/>
-        <w:rPr>
-          <w:rFonts w:ascii="Arial" w:hAnsi="Arial" w:cs="Arial"/>
-          <w:sz w:val="22"/>
-          <w:szCs w:val="22"/>
-          <w:lang w:val="es-CO"/>
-        </w:rPr>
-      </w:pPr>
-      <w:r>
-        <w:rPr>
-          <w:rFonts w:ascii="Arial" w:hAnsi="Arial" w:cs="Arial"/>
-          <w:sz w:val="22"/>
-          <w:szCs w:val="22"/>
-          <w:lang w:val="es-CO"/>
-        </w:rPr>
-        <w:t>Se agrega la palabra "efectiva" para resaltar la importancia de la gestión del conocimiento como una habilidad práctica y utilizable en la vida cotidiana.</w:t>
-      </w:r>
-    </w:p>
-    <w:p>
-      <w:pPr>
-        <w:jc w:val="both"/>
-        <w:rPr>
-          <w:rFonts w:ascii="Arial" w:hAnsi="Arial" w:cs="Arial"/>
-          <w:sz w:val="22"/>
-          <w:szCs w:val="22"/>
-        </w:rPr>
-      </w:pPr>
-    </w:p>
-    <w:p>
-      <w:pPr>
-        <w:jc w:val="both"/>
-        <w:rPr>
-          <w:rFonts w:ascii="Arial" w:hAnsi="Arial" w:cs="Arial"/>
-          <w:sz w:val="22"/>
-          <w:szCs w:val="22"/>
-        </w:rPr>
-      </w:pPr>
-    </w:p>
-    <w:p>
-      <w:pPr>
-        <w:jc w:val="both"/>
-        <w:rPr>
-          <w:rFonts w:ascii="Arial" w:hAnsi="Arial" w:cs="Arial"/>
-          <w:sz w:val="22"/>
-          <w:szCs w:val="22"/>
-        </w:rPr>
-      </w:pPr>
-    </w:p>
-    <w:p>
-      <w:pPr>
-        <w:jc w:val="both"/>
-        <w:rPr>
-          <w:rFonts w:ascii="Arial" w:hAnsi="Arial" w:cs="Arial"/>
-          <w:sz w:val="22"/>
-          <w:szCs w:val="22"/>
-        </w:rPr>
-      </w:pPr>
-    </w:p>
-    <w:p>
-      <w:pPr>
-        <w:jc w:val="both"/>
-        <w:rPr>
-          <w:rFonts w:ascii="Arial" w:hAnsi="Arial" w:cs="Arial"/>
-          <w:sz w:val="22"/>
-          <w:szCs w:val="22"/>
-        </w:rPr>
-      </w:pPr>
-    </w:p>
-    <w:p>
-      <w:pPr>
         <w:rPr>
           <w:rFonts w:ascii="Arial" w:hAnsi="Arial" w:cs="Arial"/>
           <w:sz w:val="22"/>
@@ -1443,7 +2320,7 @@
                 <wp:cNvGraphicFramePr/>
                 <a:graphic xmlns:a="http://schemas.openxmlformats.org/drawingml/2006/main">
                   <a:graphicData uri="http://schemas.microsoft.com/office/word/2010/wordprocessingInk">
-                    <w14:contentPart bwMode="auto" r:id="rId11">
+                    <w14:contentPart bwMode="auto" r:id="rId24">
                       <w14:nvContentPartPr>
                         <w14:cNvContentPartPr/>
                       </w14:nvContentPartPr>
@@ -4538,6 +5415,119 @@
     </w:lvl>
   </w:abstractNum>
   <w:abstractNum w:abstractNumId="20" w15:restartNumberingAfterBreak="0">
+    <w:nsid w:val="58D05A9E"/>
+    <w:multiLevelType w:val="hybridMultilevel"/>
+    <w:tmpl w:val="34703ADC"/>
+    <w:lvl w:ilvl="0" w:tplc="040A0001">
+      <w:start w:val="1"/>
+      <w:numFmt w:val="bullet"/>
+      <w:lvlText w:val=""/>
+      <w:lvlJc w:val="left"/>
+      <w:pPr>
+        <w:ind w:left="720" w:hanging="360"/>
+      </w:pPr>
+      <w:rPr>
+        <w:rFonts w:ascii="Symbol" w:hAnsi="Symbol" w:hint="default"/>
+      </w:rPr>
+    </w:lvl>
+    <w:lvl w:ilvl="1" w:tplc="040A0003" w:tentative="1">
+      <w:start w:val="1"/>
+      <w:numFmt w:val="bullet"/>
+      <w:lvlText w:val="o"/>
+      <w:lvlJc w:val="left"/>
+      <w:pPr>
+        <w:ind w:left="1440" w:hanging="360"/>
+      </w:pPr>
+      <w:rPr>
+        <w:rFonts w:ascii="Courier New" w:hAnsi="Courier New" w:cs="Courier New" w:hint="default"/>
+      </w:rPr>
+    </w:lvl>
+    <w:lvl w:ilvl="2" w:tplc="040A0005" w:tentative="1">
+      <w:start w:val="1"/>
+      <w:numFmt w:val="bullet"/>
+      <w:lvlText w:val=""/>
+      <w:lvlJc w:val="left"/>
+      <w:pPr>
+        <w:ind w:left="2160" w:hanging="360"/>
+      </w:pPr>
+      <w:rPr>
+        <w:rFonts w:ascii="Wingdings" w:hAnsi="Wingdings" w:hint="default"/>
+      </w:rPr>
+    </w:lvl>
+    <w:lvl w:ilvl="3" w:tplc="040A0001" w:tentative="1">
+      <w:start w:val="1"/>
+      <w:numFmt w:val="bullet"/>
+      <w:lvlText w:val=""/>
+      <w:lvlJc w:val="left"/>
+      <w:pPr>
+        <w:ind w:left="2880" w:hanging="360"/>
+      </w:pPr>
+      <w:rPr>
+        <w:rFonts w:ascii="Symbol" w:hAnsi="Symbol" w:hint="default"/>
+      </w:rPr>
+    </w:lvl>
+    <w:lvl w:ilvl="4" w:tplc="040A0003" w:tentative="1">
+      <w:start w:val="1"/>
+      <w:numFmt w:val="bullet"/>
+      <w:lvlText w:val="o"/>
+      <w:lvlJc w:val="left"/>
+      <w:pPr>
+        <w:ind w:left="3600" w:hanging="360"/>
+      </w:pPr>
+      <w:rPr>
+        <w:rFonts w:ascii="Courier New" w:hAnsi="Courier New" w:cs="Courier New" w:hint="default"/>
+      </w:rPr>
+    </w:lvl>
+    <w:lvl w:ilvl="5" w:tplc="040A0005" w:tentative="1">
+      <w:start w:val="1"/>
+      <w:numFmt w:val="bullet"/>
+      <w:lvlText w:val=""/>
+      <w:lvlJc w:val="left"/>
+      <w:pPr>
+        <w:ind w:left="4320" w:hanging="360"/>
+      </w:pPr>
+      <w:rPr>
+        <w:rFonts w:ascii="Wingdings" w:hAnsi="Wingdings" w:hint="default"/>
+      </w:rPr>
+    </w:lvl>
+    <w:lvl w:ilvl="6" w:tplc="040A0001" w:tentative="1">
+      <w:start w:val="1"/>
+      <w:numFmt w:val="bullet"/>
+      <w:lvlText w:val=""/>
+      <w:lvlJc w:val="left"/>
+      <w:pPr>
+        <w:ind w:left="5040" w:hanging="360"/>
+      </w:pPr>
+      <w:rPr>
+        <w:rFonts w:ascii="Symbol" w:hAnsi="Symbol" w:hint="default"/>
+      </w:rPr>
+    </w:lvl>
+    <w:lvl w:ilvl="7" w:tplc="040A0003" w:tentative="1">
+      <w:start w:val="1"/>
+      <w:numFmt w:val="bullet"/>
+      <w:lvlText w:val="o"/>
+      <w:lvlJc w:val="left"/>
+      <w:pPr>
+        <w:ind w:left="5760" w:hanging="360"/>
+      </w:pPr>
+      <w:rPr>
+        <w:rFonts w:ascii="Courier New" w:hAnsi="Courier New" w:cs="Courier New" w:hint="default"/>
+      </w:rPr>
+    </w:lvl>
+    <w:lvl w:ilvl="8" w:tplc="040A0005" w:tentative="1">
+      <w:start w:val="1"/>
+      <w:numFmt w:val="bullet"/>
+      <w:lvlText w:val=""/>
+      <w:lvlJc w:val="left"/>
+      <w:pPr>
+        <w:ind w:left="6480" w:hanging="360"/>
+      </w:pPr>
+      <w:rPr>
+        <w:rFonts w:ascii="Wingdings" w:hAnsi="Wingdings" w:hint="default"/>
+      </w:rPr>
+    </w:lvl>
+  </w:abstractNum>
+  <w:abstractNum w:abstractNumId="21" w15:restartNumberingAfterBreak="0">
     <w:nsid w:val="6774160A"/>
     <w:multiLevelType w:val="multilevel"/>
     <w:tmpl w:val="EE4A551E"/>
@@ -4661,7 +5651,7 @@
       </w:pPr>
     </w:lvl>
   </w:abstractNum>
-  <w:abstractNum w:abstractNumId="21" w15:restartNumberingAfterBreak="0">
+  <w:abstractNum w:abstractNumId="22" w15:restartNumberingAfterBreak="0">
     <w:nsid w:val="68816E7B"/>
     <w:multiLevelType w:val="hybridMultilevel"/>
     <w:tmpl w:val="4C360342"/>
@@ -4774,7 +5764,7 @@
       </w:rPr>
     </w:lvl>
   </w:abstractNum>
-  <w:abstractNum w:abstractNumId="22" w15:restartNumberingAfterBreak="0">
+  <w:abstractNum w:abstractNumId="23" w15:restartNumberingAfterBreak="0">
     <w:nsid w:val="6B3E78B2"/>
     <w:multiLevelType w:val="hybridMultilevel"/>
     <w:tmpl w:val="2CC02D6E"/>
@@ -4887,7 +5877,7 @@
       </w:rPr>
     </w:lvl>
   </w:abstractNum>
-  <w:abstractNum w:abstractNumId="23" w15:restartNumberingAfterBreak="0">
+  <w:abstractNum w:abstractNumId="24" w15:restartNumberingAfterBreak="0">
     <w:nsid w:val="74B93E0D"/>
     <w:multiLevelType w:val="hybridMultilevel"/>
     <w:tmpl w:val="866C860A"/>
@@ -5000,7 +5990,7 @@
       </w:rPr>
     </w:lvl>
   </w:abstractNum>
-  <w:abstractNum w:abstractNumId="24" w15:restartNumberingAfterBreak="0">
+  <w:abstractNum w:abstractNumId="25" w15:restartNumberingAfterBreak="0">
     <w:nsid w:val="7CBE6389"/>
     <w:multiLevelType w:val="hybridMultilevel"/>
     <w:tmpl w:val="5330EC26"/>
@@ -5114,7 +6104,7 @@
     </w:lvl>
   </w:abstractNum>
   <w:num w:numId="1" w16cid:durableId="1432698578">
-    <w:abstractNumId w:val="20"/>
+    <w:abstractNumId w:val="21"/>
   </w:num>
   <w:num w:numId="2" w16cid:durableId="1272591276">
     <w:abstractNumId w:val="15"/>
@@ -5159,16 +6149,16 @@
     <w:abstractNumId w:val="14"/>
   </w:num>
   <w:num w:numId="16" w16cid:durableId="1961254497">
-    <w:abstractNumId w:val="24"/>
+    <w:abstractNumId w:val="25"/>
   </w:num>
   <w:num w:numId="17" w16cid:durableId="1102726955">
     <w:abstractNumId w:val="2"/>
   </w:num>
   <w:num w:numId="18" w16cid:durableId="1244534584">
-    <w:abstractNumId w:val="22"/>
+    <w:abstractNumId w:val="23"/>
   </w:num>
   <w:num w:numId="19" w16cid:durableId="248779262">
-    <w:abstractNumId w:val="23"/>
+    <w:abstractNumId w:val="24"/>
   </w:num>
   <w:num w:numId="20" w16cid:durableId="396369142">
     <w:abstractNumId w:val="17"/>
@@ -5180,13 +6170,16 @@
     <w:abstractNumId w:val="19"/>
   </w:num>
   <w:num w:numId="23" w16cid:durableId="909655163">
-    <w:abstractNumId w:val="21"/>
+    <w:abstractNumId w:val="22"/>
   </w:num>
   <w:num w:numId="24" w16cid:durableId="255868422">
     <w:abstractNumId w:val="13"/>
   </w:num>
   <w:num w:numId="25" w16cid:durableId="673268840">
     <w:abstractNumId w:val="10"/>
+  </w:num>
+  <w:num w:numId="26" w16cid:durableId="1992831284">
+    <w:abstractNumId w:val="20"/>
   </w:num>
 </w:numbering>
 </file>
@@ -6129,12 +7122,6 @@
 </file>
 
 <file path=customXml/item1.xml><?xml version="1.0" encoding="utf-8"?>
-<p:properties xmlns:p="http://schemas.microsoft.com/office/2006/metadata/properties" xmlns:xsi="http://www.w3.org/2001/XMLSchema-instance" xmlns:pc="http://schemas.microsoft.com/office/infopath/2007/PartnerControls">
-  <documentManagement/>
-</p:properties>
-</file>
-
-<file path=customXml/item2.xml><?xml version="1.0" encoding="utf-8"?>
 <ct:contentTypeSchema xmlns:ct="http://schemas.microsoft.com/office/2006/metadata/contentType" xmlns:ma="http://schemas.microsoft.com/office/2006/metadata/properties/metaAttributes" ct:_="" ma:_="" ma:contentTypeName="Document" ma:contentTypeID="0x010100055FD01286F2FC409F25C3B5490AFAB1" ma:contentTypeVersion="11" ma:contentTypeDescription="Create a new document." ma:contentTypeScope="" ma:versionID="24e741e755b6ba0df6ce4c8a8553fb73">
   <xsd:schema xmlns:xsd="http://www.w3.org/2001/XMLSchema" xmlns:xs="http://www.w3.org/2001/XMLSchema" xmlns:p="http://schemas.microsoft.com/office/2006/metadata/properties" xmlns:ns3="632c1e4e-69c6-4d1f-81a1-009441d464e5" xmlns:ns4="39f7a895-868e-4739-ab10-589c64175fbd" targetNamespace="http://schemas.microsoft.com/office/2006/metadata/properties" ma:root="true" ma:fieldsID="1b1c0a40124c27a58424e983c82c30ce" ns3:_="" ns4:_="">
     <xsd:import namespace="632c1e4e-69c6-4d1f-81a1-009441d464e5"/>
@@ -6343,11 +7330,13 @@
 </ct:contentTypeSchema>
 </file>
 
-<file path=customXml/item3.xml><?xml version="1.0" encoding="utf-8"?>
-<b:Sources xmlns:b="http://schemas.openxmlformats.org/officeDocument/2006/bibliography" xmlns="http://schemas.openxmlformats.org/officeDocument/2006/bibliography" SelectedStyle="\APASixthEditionOfficeOnline.xsl" StyleName="APA" Version="6"/>
+<file path=customXml/item2.xml><?xml version="1.0" encoding="utf-8"?>
+<p:properties xmlns:p="http://schemas.microsoft.com/office/2006/metadata/properties" xmlns:xsi="http://www.w3.org/2001/XMLSchema-instance" xmlns:pc="http://schemas.microsoft.com/office/infopath/2007/PartnerControls">
+  <documentManagement/>
+</p:properties>
 </file>
 
-<file path=customXml/item4.xml><?xml version="1.0" encoding="utf-8"?>
+<file path=customXml/item3.xml><?xml version="1.0" encoding="utf-8"?>
 <?mso-contentType ?>
 <FormTemplates xmlns="http://schemas.microsoft.com/sharepoint/v3/contenttype/forms">
   <Display>DocumentLibraryForm</Display>
@@ -6356,16 +7345,11 @@
 </FormTemplates>
 </file>
 
-<file path=customXml/itemProps1.xml><?xml version="1.0" encoding="utf-8"?>
-<ds:datastoreItem xmlns:ds="http://schemas.openxmlformats.org/officeDocument/2006/customXml" ds:itemID="{FD5DC4B5-7AF2-4717-8C99-7D512690A17A}">
-  <ds:schemaRefs>
-    <ds:schemaRef ds:uri="http://schemas.microsoft.com/office/2006/metadata/properties"/>
-    <ds:schemaRef ds:uri="http://schemas.microsoft.com/office/infopath/2007/PartnerControls"/>
-  </ds:schemaRefs>
-</ds:datastoreItem>
+<file path=customXml/item4.xml><?xml version="1.0" encoding="utf-8"?>
+<b:Sources xmlns:b="http://schemas.openxmlformats.org/officeDocument/2006/bibliography" xmlns="http://schemas.openxmlformats.org/officeDocument/2006/bibliography" SelectedStyle="\APASixthEditionOfficeOnline.xsl" StyleName="APA" Version="6"/>
 </file>
 
-<file path=customXml/itemProps2.xml><?xml version="1.0" encoding="utf-8"?>
+<file path=customXml/itemProps1.xml><?xml version="1.0" encoding="utf-8"?>
 <ds:datastoreItem xmlns:ds="http://schemas.openxmlformats.org/officeDocument/2006/customXml" ds:itemID="{2FE5F4A2-3EE7-4D23-9AA3-20AF1E0F5AB6}">
   <ds:schemaRefs>
     <ds:schemaRef ds:uri="http://schemas.microsoft.com/office/2006/metadata/contentType"/>
@@ -6384,18 +7368,27 @@
 </ds:datastoreItem>
 </file>
 
+<file path=customXml/itemProps2.xml><?xml version="1.0" encoding="utf-8"?>
+<ds:datastoreItem xmlns:ds="http://schemas.openxmlformats.org/officeDocument/2006/customXml" ds:itemID="{FD5DC4B5-7AF2-4717-8C99-7D512690A17A}">
+  <ds:schemaRefs>
+    <ds:schemaRef ds:uri="http://schemas.microsoft.com/office/2006/metadata/properties"/>
+    <ds:schemaRef ds:uri="http://schemas.microsoft.com/office/infopath/2007/PartnerControls"/>
+  </ds:schemaRefs>
+</ds:datastoreItem>
+</file>
+
 <file path=customXml/itemProps3.xml><?xml version="1.0" encoding="utf-8"?>
+<ds:datastoreItem xmlns:ds="http://schemas.openxmlformats.org/officeDocument/2006/customXml" ds:itemID="{CC2592FE-78D6-40C7-A6A2-340A843E3749}">
+  <ds:schemaRefs>
+    <ds:schemaRef ds:uri="http://schemas.microsoft.com/sharepoint/v3/contenttype/forms"/>
+  </ds:schemaRefs>
+</ds:datastoreItem>
+</file>
+
+<file path=customXml/itemProps4.xml><?xml version="1.0" encoding="utf-8"?>
 <ds:datastoreItem xmlns:ds="http://schemas.openxmlformats.org/officeDocument/2006/customXml" ds:itemID="{9EC0557C-15E5-4051-8746-B8FD01084FFD}">
   <ds:schemaRefs>
     <ds:schemaRef ds:uri="http://schemas.openxmlformats.org/officeDocument/2006/bibliography"/>
   </ds:schemaRefs>
 </ds:datastoreItem>
-</file>
-
-<file path=customXml/itemProps4.xml><?xml version="1.0" encoding="utf-8"?>
-<ds:datastoreItem xmlns:ds="http://schemas.openxmlformats.org/officeDocument/2006/customXml" ds:itemID="{CC2592FE-78D6-40C7-A6A2-340A843E3749}">
-  <ds:schemaRefs>
-    <ds:schemaRef ds:uri="http://schemas.microsoft.com/sharepoint/v3/contenttype/forms"/>
-  </ds:schemaRefs>
-</ds:datastoreItem>
 </file>
</xml_diff>